<commit_message>
lecture 2 added 	modified:   First.docx 	modified:   Second.docx 	new file:   lecture2-main.zip 	new file:   lecture2-main/.gitignore 	new file:   lecture2-main/Homework/README.md 	new file:   lecture2-main/README.md 	new file:   lecture2-main/activity1/README.md 	new file:   lecture2-main/activity1/src/search-binary.cpp 	new file:   lecture2-main/activity1/src/search-linear.cpp 	new file:   lecture2-main/activity1/src/task4.cpp 	new file:   lecture2-main/activity2/README.md 	new file:   lecture2-main/activity2/big_o.pdf 	new file:   lecture2-main/activity3/README.md 	new file:   lecture2-main/activity3/src/pow1.cpp 	new file:   lecture2-main/activity3/src/pow2.cpp 	new file:   lecture2-main/activity3/src/pow3.cpp 	new file:   lecture2-main/github.md 	new file:   lecture2-main/links.md 	new file:   lecture2-main/src/recursion.c 	new file:   lecture2-main/src/recursion.cpp
</commit_message>
<xml_diff>
--- a/Second.docx
+++ b/Second.docx
@@ -5,7 +5,7 @@
     <w:p/>
     <w:p/>
     <w:p>
-      <w:hyperlink r:id="rId4" w:history="1">
+      <w:hyperlink r:id="rId5" w:history="1">
         <w:r>
           <w:rPr>
             <w:rStyle w:val="Hyperlink"/>
@@ -14,6 +14,1789 @@
         </w:r>
       </w:hyperlink>
     </w:p>
+    <w:p/>
+    <w:p>
+      <w:pPr>
+        <w:rPr>
+          <w:rStyle w:val="Hyperlink"/>
+        </w:rPr>
+      </w:pPr>
+      <w:hyperlink r:id="rId6" w:history="1">
+        <w:r>
+          <w:rPr>
+            <w:rStyle w:val="Hyperlink"/>
+          </w:rPr>
+          <w:t>https://www.nixu.com/</w:t>
+        </w:r>
+      </w:hyperlink>
+    </w:p>
+    <w:p>
+      <w:pPr>
+        <w:rPr>
+          <w:rStyle w:val="Hyperlink"/>
+        </w:rPr>
+      </w:pPr>
+    </w:p>
+    <w:p>
+      <w:pPr>
+        <w:rPr>
+          <w:rStyle w:val="Hyperlink"/>
+        </w:rPr>
+      </w:pPr>
+    </w:p>
+    <w:p>
+      <w:hyperlink r:id="rId7" w:history="1">
+        <w:r>
+          <w:rPr>
+            <w:rStyle w:val="Hyperlink"/>
+          </w:rPr>
+          <w:t>https://github.com/TT00FE39-3001/lecture2</w:t>
+        </w:r>
+      </w:hyperlink>
+    </w:p>
+    <w:p/>
+    <w:p>
+      <w:r>
+        <w:t>55d41251</w:t>
+      </w:r>
+    </w:p>
+    <w:p/>
+    <w:p/>
+    <w:p>
+      <w:pPr>
+        <w:rPr>
+          <w:lang w:val="en-US"/>
+        </w:rPr>
+      </w:pPr>
+    </w:p>
+    <w:p>
+      <w:pPr>
+        <w:rPr>
+          <w:lang w:val="en-US"/>
+        </w:rPr>
+      </w:pPr>
+    </w:p>
+    <w:p>
+      <w:hyperlink r:id="rId8" w:history="1">
+        <w:r>
+          <w:rPr>
+            <w:rStyle w:val="Hyperlink"/>
+            <w:lang w:val="en-US"/>
+          </w:rPr>
+          <w:t>https://www.youtube.com/watch?v=aGjL7YXI31Q</w:t>
+        </w:r>
+      </w:hyperlink>
+    </w:p>
+    <w:p/>
+    <w:p>
+      <w:pPr>
+        <w:pStyle w:val="Heading1"/>
+        <w:shd w:val="clear" w:color="auto" w:fill="FFFFFF"/>
+        <w:spacing w:before="0" w:beforeAutospacing="0" w:after="0" w:afterAutospacing="0"/>
+        <w:rPr>
+          <w:rFonts w:ascii="Roboto" w:hAnsi="Roboto"/>
+          <w:color w:val="0F0F0F"/>
+          <w:lang w:val="en-US"/>
+        </w:rPr>
+      </w:pPr>
+      <w:r>
+        <w:rPr>
+          <w:rFonts w:ascii="Roboto" w:hAnsi="Roboto"/>
+          <w:color w:val="0F0F0F"/>
+          <w:lang w:val="en-US"/>
+        </w:rPr>
+        <w:t>Algorithms Lecture 1 -- Introduction to asymptotic notations</w:t>
+      </w:r>
+    </w:p>
+    <w:p>
+      <w:pPr>
+        <w:rPr>
+          <w:lang w:val="en-US"/>
+        </w:rPr>
+      </w:pPr>
+    </w:p>
+    <w:p>
+      <w:pPr>
+        <w:rPr>
+          <w:lang w:val="en-US"/>
+        </w:rPr>
+      </w:pPr>
+    </w:p>
+    <w:p>
+      <w:pPr>
+        <w:rPr>
+          <w:lang w:val="en-US"/>
+        </w:rPr>
+      </w:pPr>
+    </w:p>
+    <w:p>
+      <w:hyperlink r:id="rId9" w:history="1">
+        <w:r>
+          <w:rPr>
+            <w:rStyle w:val="Hyperlink"/>
+          </w:rPr>
+          <w:t>https://www.youtube.com/watch?v=zWg7U0OEAoE</w:t>
+        </w:r>
+      </w:hyperlink>
+    </w:p>
+    <w:p/>
+    <w:p>
+      <w:pPr>
+        <w:pStyle w:val="Heading1"/>
+        <w:shd w:val="clear" w:color="auto" w:fill="FFFFFF"/>
+        <w:spacing w:before="0" w:beforeAutospacing="0" w:after="0" w:afterAutospacing="0"/>
+        <w:rPr>
+          <w:rFonts w:ascii="Roboto" w:hAnsi="Roboto"/>
+          <w:color w:val="0F0F0F"/>
+          <w:lang w:val="en-US"/>
+        </w:rPr>
+      </w:pPr>
+      <w:r>
+        <w:rPr>
+          <w:rFonts w:ascii="Roboto" w:hAnsi="Roboto"/>
+          <w:color w:val="0F0F0F"/>
+          <w:lang w:val="en-US"/>
+        </w:rPr>
+        <w:t>Lecture - 1 Introduction to Data Structures and Algorithms</w:t>
+      </w:r>
+    </w:p>
+    <w:p>
+      <w:pPr>
+        <w:rPr>
+          <w:lang w:val="en-US"/>
+        </w:rPr>
+      </w:pPr>
+    </w:p>
+    <w:p>
+      <w:pPr>
+        <w:rPr>
+          <w:lang w:val="en-US"/>
+        </w:rPr>
+      </w:pPr>
+    </w:p>
+    <w:p>
+      <w:pPr>
+        <w:rPr>
+          <w:lang w:val="en-US"/>
+        </w:rPr>
+      </w:pPr>
+    </w:p>
+    <w:p>
+      <w:pPr>
+        <w:pStyle w:val="Heading1"/>
+        <w:shd w:val="clear" w:color="auto" w:fill="FFFFFF"/>
+        <w:spacing w:before="0" w:beforeAutospacing="0" w:after="240" w:afterAutospacing="0"/>
+        <w:rPr>
+          <w:rFonts w:ascii="Segoe UI" w:hAnsi="Segoe UI" w:cs="Segoe UI"/>
+          <w:color w:val="24292F"/>
+        </w:rPr>
+      </w:pPr>
+      <w:proofErr w:type="spellStart"/>
+      <w:r>
+        <w:rPr>
+          <w:rFonts w:ascii="Segoe UI" w:hAnsi="Segoe UI" w:cs="Segoe UI"/>
+          <w:color w:val="24292F"/>
+        </w:rPr>
+        <w:t>Topics</w:t>
+      </w:r>
+      <w:proofErr w:type="spellEnd"/>
+    </w:p>
+    <w:p>
+      <w:pPr>
+        <w:numPr>
+          <w:ilvl w:val="0"/>
+          <w:numId w:val="1"/>
+        </w:numPr>
+        <w:shd w:val="clear" w:color="auto" w:fill="FFFFFF"/>
+        <w:spacing w:before="100" w:beforeAutospacing="1" w:after="100" w:afterAutospacing="1"/>
+        <w:rPr>
+          <w:rFonts w:ascii="Segoe UI" w:hAnsi="Segoe UI" w:cs="Segoe UI"/>
+          <w:color w:val="24292F"/>
+        </w:rPr>
+      </w:pPr>
+      <w:proofErr w:type="spellStart"/>
+      <w:r>
+        <w:rPr>
+          <w:rFonts w:ascii="Segoe UI" w:hAnsi="Segoe UI" w:cs="Segoe UI"/>
+          <w:color w:val="24292F"/>
+        </w:rPr>
+        <w:t>Review</w:t>
+      </w:r>
+      <w:proofErr w:type="spellEnd"/>
+    </w:p>
+    <w:p>
+      <w:pPr>
+        <w:numPr>
+          <w:ilvl w:val="0"/>
+          <w:numId w:val="1"/>
+        </w:numPr>
+        <w:shd w:val="clear" w:color="auto" w:fill="FFFFFF"/>
+        <w:spacing w:before="60" w:after="100" w:afterAutospacing="1"/>
+        <w:rPr>
+          <w:rFonts w:ascii="Segoe UI" w:hAnsi="Segoe UI" w:cs="Segoe UI"/>
+          <w:color w:val="24292F"/>
+        </w:rPr>
+      </w:pPr>
+      <w:proofErr w:type="spellStart"/>
+      <w:r>
+        <w:rPr>
+          <w:rFonts w:ascii="Segoe UI" w:hAnsi="Segoe UI" w:cs="Segoe UI"/>
+          <w:color w:val="24292F"/>
+        </w:rPr>
+        <w:t>Algorithm</w:t>
+      </w:r>
+      <w:proofErr w:type="spellEnd"/>
+      <w:r>
+        <w:rPr>
+          <w:rFonts w:ascii="Segoe UI" w:hAnsi="Segoe UI" w:cs="Segoe UI"/>
+          <w:color w:val="24292F"/>
+        </w:rPr>
+        <w:t xml:space="preserve"> </w:t>
+      </w:r>
+      <w:proofErr w:type="spellStart"/>
+      <w:r>
+        <w:rPr>
+          <w:rFonts w:ascii="Segoe UI" w:hAnsi="Segoe UI" w:cs="Segoe UI"/>
+          <w:color w:val="24292F"/>
+        </w:rPr>
+        <w:t>techniques</w:t>
+      </w:r>
+      <w:proofErr w:type="spellEnd"/>
+    </w:p>
+    <w:p>
+      <w:pPr>
+        <w:numPr>
+          <w:ilvl w:val="1"/>
+          <w:numId w:val="1"/>
+        </w:numPr>
+        <w:shd w:val="clear" w:color="auto" w:fill="FFFFFF"/>
+        <w:spacing w:before="100" w:beforeAutospacing="1" w:after="100" w:afterAutospacing="1"/>
+        <w:rPr>
+          <w:rFonts w:ascii="Segoe UI" w:hAnsi="Segoe UI" w:cs="Segoe UI"/>
+          <w:color w:val="24292F"/>
+        </w:rPr>
+      </w:pPr>
+      <w:r>
+        <w:rPr>
+          <w:rFonts w:ascii="Segoe UI" w:hAnsi="Segoe UI" w:cs="Segoe UI"/>
+          <w:color w:val="24292F"/>
+        </w:rPr>
+        <w:lastRenderedPageBreak/>
+        <w:t xml:space="preserve">Brute </w:t>
+      </w:r>
+      <w:proofErr w:type="spellStart"/>
+      <w:r>
+        <w:rPr>
+          <w:rFonts w:ascii="Segoe UI" w:hAnsi="Segoe UI" w:cs="Segoe UI"/>
+          <w:color w:val="24292F"/>
+        </w:rPr>
+        <w:t>Force</w:t>
+      </w:r>
+      <w:proofErr w:type="spellEnd"/>
+    </w:p>
+    <w:p>
+      <w:pPr>
+        <w:numPr>
+          <w:ilvl w:val="1"/>
+          <w:numId w:val="1"/>
+        </w:numPr>
+        <w:shd w:val="clear" w:color="auto" w:fill="FFFFFF"/>
+        <w:spacing w:before="60" w:after="100" w:afterAutospacing="1"/>
+        <w:rPr>
+          <w:rFonts w:ascii="Segoe UI" w:hAnsi="Segoe UI" w:cs="Segoe UI"/>
+          <w:color w:val="24292F"/>
+        </w:rPr>
+      </w:pPr>
+      <w:proofErr w:type="spellStart"/>
+      <w:r>
+        <w:rPr>
+          <w:rFonts w:ascii="Segoe UI" w:hAnsi="Segoe UI" w:cs="Segoe UI"/>
+          <w:color w:val="24292F"/>
+        </w:rPr>
+        <w:t>Decrease</w:t>
+      </w:r>
+      <w:proofErr w:type="spellEnd"/>
+      <w:r>
+        <w:rPr>
+          <w:rFonts w:ascii="Segoe UI" w:hAnsi="Segoe UI" w:cs="Segoe UI"/>
+          <w:color w:val="24292F"/>
+        </w:rPr>
+        <w:t>-and-</w:t>
+      </w:r>
+      <w:proofErr w:type="spellStart"/>
+      <w:r>
+        <w:rPr>
+          <w:rFonts w:ascii="Segoe UI" w:hAnsi="Segoe UI" w:cs="Segoe UI"/>
+          <w:color w:val="24292F"/>
+        </w:rPr>
+        <w:t>Conquer</w:t>
+      </w:r>
+      <w:proofErr w:type="spellEnd"/>
+    </w:p>
+    <w:p>
+      <w:pPr>
+        <w:numPr>
+          <w:ilvl w:val="1"/>
+          <w:numId w:val="1"/>
+        </w:numPr>
+        <w:shd w:val="clear" w:color="auto" w:fill="FFFFFF"/>
+        <w:spacing w:before="60" w:after="100" w:afterAutospacing="1"/>
+        <w:rPr>
+          <w:rFonts w:ascii="Segoe UI" w:hAnsi="Segoe UI" w:cs="Segoe UI"/>
+          <w:color w:val="24292F"/>
+        </w:rPr>
+      </w:pPr>
+      <w:proofErr w:type="spellStart"/>
+      <w:r>
+        <w:rPr>
+          <w:rFonts w:ascii="Segoe UI" w:hAnsi="Segoe UI" w:cs="Segoe UI"/>
+          <w:color w:val="24292F"/>
+        </w:rPr>
+        <w:t>Divide</w:t>
+      </w:r>
+      <w:proofErr w:type="spellEnd"/>
+      <w:r>
+        <w:rPr>
+          <w:rFonts w:ascii="Segoe UI" w:hAnsi="Segoe UI" w:cs="Segoe UI"/>
+          <w:color w:val="24292F"/>
+        </w:rPr>
+        <w:t>-and-</w:t>
+      </w:r>
+      <w:proofErr w:type="spellStart"/>
+      <w:r>
+        <w:rPr>
+          <w:rFonts w:ascii="Segoe UI" w:hAnsi="Segoe UI" w:cs="Segoe UI"/>
+          <w:color w:val="24292F"/>
+        </w:rPr>
+        <w:t>Conquer</w:t>
+      </w:r>
+      <w:proofErr w:type="spellEnd"/>
+    </w:p>
+    <w:p>
+      <w:pPr>
+        <w:numPr>
+          <w:ilvl w:val="0"/>
+          <w:numId w:val="1"/>
+        </w:numPr>
+        <w:shd w:val="clear" w:color="auto" w:fill="FFFFFF"/>
+        <w:spacing w:before="60" w:after="100" w:afterAutospacing="1"/>
+        <w:rPr>
+          <w:rFonts w:ascii="Segoe UI" w:hAnsi="Segoe UI" w:cs="Segoe UI"/>
+          <w:color w:val="24292F"/>
+        </w:rPr>
+      </w:pPr>
+      <w:proofErr w:type="spellStart"/>
+      <w:r>
+        <w:rPr>
+          <w:rFonts w:ascii="Segoe UI" w:hAnsi="Segoe UI" w:cs="Segoe UI"/>
+          <w:color w:val="24292F"/>
+        </w:rPr>
+        <w:t>Analyses</w:t>
+      </w:r>
+      <w:proofErr w:type="spellEnd"/>
+      <w:r>
+        <w:rPr>
+          <w:rFonts w:ascii="Segoe UI" w:hAnsi="Segoe UI" w:cs="Segoe UI"/>
+          <w:color w:val="24292F"/>
+        </w:rPr>
+        <w:t xml:space="preserve"> </w:t>
+      </w:r>
+      <w:proofErr w:type="spellStart"/>
+      <w:r>
+        <w:rPr>
+          <w:rFonts w:ascii="Segoe UI" w:hAnsi="Segoe UI" w:cs="Segoe UI"/>
+          <w:color w:val="24292F"/>
+        </w:rPr>
+        <w:t>tool</w:t>
+      </w:r>
+      <w:proofErr w:type="spellEnd"/>
+      <w:r>
+        <w:rPr>
+          <w:rFonts w:ascii="Segoe UI" w:hAnsi="Segoe UI" w:cs="Segoe UI"/>
+          <w:color w:val="24292F"/>
+        </w:rPr>
+        <w:t xml:space="preserve">(s): </w:t>
+      </w:r>
+      <w:proofErr w:type="spellStart"/>
+      <w:r>
+        <w:rPr>
+          <w:rFonts w:ascii="Segoe UI" w:hAnsi="Segoe UI" w:cs="Segoe UI"/>
+          <w:color w:val="24292F"/>
+        </w:rPr>
+        <w:t>Big</w:t>
+      </w:r>
+      <w:proofErr w:type="spellEnd"/>
+      <w:r>
+        <w:rPr>
+          <w:rFonts w:ascii="Segoe UI" w:hAnsi="Segoe UI" w:cs="Segoe UI"/>
+          <w:color w:val="24292F"/>
+        </w:rPr>
+        <w:t> �</w:t>
+      </w:r>
+    </w:p>
+    <w:p>
+      <w:pPr>
+        <w:spacing w:before="360" w:after="360"/>
+        <w:rPr>
+          <w:rFonts w:ascii="Times New Roman" w:hAnsi="Times New Roman" w:cs="Times New Roman"/>
+        </w:rPr>
+      </w:pPr>
+      <w:r>
+        <w:pict w14:anchorId="7F4DBD64">
+          <v:rect id="_x0000_i1025" style="width:0;height:3pt" o:hralign="center" o:hrstd="t" o:hrnoshade="t" o:hr="t" fillcolor="#24292f" stroked="f"/>
+        </w:pict>
+      </w:r>
+    </w:p>
+    <w:p>
+      <w:pPr>
+        <w:pStyle w:val="Heading2"/>
+        <w:shd w:val="clear" w:color="auto" w:fill="FFFFFF"/>
+        <w:spacing w:before="360" w:beforeAutospacing="0" w:after="240" w:afterAutospacing="0"/>
+        <w:rPr>
+          <w:rFonts w:ascii="Segoe UI" w:hAnsi="Segoe UI" w:cs="Segoe UI"/>
+          <w:color w:val="24292F"/>
+        </w:rPr>
+      </w:pPr>
+      <w:proofErr w:type="spellStart"/>
+      <w:r>
+        <w:rPr>
+          <w:rFonts w:ascii="Segoe UI" w:hAnsi="Segoe UI" w:cs="Segoe UI"/>
+          <w:color w:val="24292F"/>
+        </w:rPr>
+        <w:t>Part</w:t>
+      </w:r>
+      <w:proofErr w:type="spellEnd"/>
+      <w:r>
+        <w:rPr>
+          <w:rFonts w:ascii="Segoe UI" w:hAnsi="Segoe UI" w:cs="Segoe UI"/>
+          <w:color w:val="24292F"/>
+        </w:rPr>
+        <w:t xml:space="preserve"> 0: </w:t>
+      </w:r>
+      <w:proofErr w:type="spellStart"/>
+      <w:r>
+        <w:rPr>
+          <w:rFonts w:ascii="Segoe UI" w:hAnsi="Segoe UI" w:cs="Segoe UI"/>
+          <w:color w:val="24292F"/>
+        </w:rPr>
+        <w:t>Review</w:t>
+      </w:r>
+      <w:proofErr w:type="spellEnd"/>
+    </w:p>
+    <w:p>
+      <w:pPr>
+        <w:numPr>
+          <w:ilvl w:val="0"/>
+          <w:numId w:val="2"/>
+        </w:numPr>
+        <w:shd w:val="clear" w:color="auto" w:fill="FFFFFF"/>
+        <w:spacing w:before="100" w:beforeAutospacing="1" w:after="100" w:afterAutospacing="1"/>
+        <w:rPr>
+          <w:rFonts w:ascii="Segoe UI" w:hAnsi="Segoe UI" w:cs="Segoe UI"/>
+          <w:color w:val="24292F"/>
+        </w:rPr>
+      </w:pPr>
+      <w:r>
+        <w:rPr>
+          <w:rFonts w:ascii="Segoe UI" w:hAnsi="Segoe UI" w:cs="Segoe UI"/>
+          <w:color w:val="24292F"/>
+        </w:rPr>
+        <w:t xml:space="preserve">Course </w:t>
+      </w:r>
+      <w:proofErr w:type="spellStart"/>
+      <w:r>
+        <w:rPr>
+          <w:rFonts w:ascii="Segoe UI" w:hAnsi="Segoe UI" w:cs="Segoe UI"/>
+          <w:color w:val="24292F"/>
+        </w:rPr>
+        <w:t>mechanics</w:t>
+      </w:r>
+      <w:proofErr w:type="spellEnd"/>
+    </w:p>
+    <w:p>
+      <w:pPr>
+        <w:numPr>
+          <w:ilvl w:val="1"/>
+          <w:numId w:val="2"/>
+        </w:numPr>
+        <w:shd w:val="clear" w:color="auto" w:fill="FFFFFF"/>
+        <w:spacing w:before="100" w:beforeAutospacing="1" w:after="100" w:afterAutospacing="1"/>
+        <w:rPr>
+          <w:rFonts w:ascii="Segoe UI" w:hAnsi="Segoe UI" w:cs="Segoe UI"/>
+          <w:color w:val="24292F"/>
+          <w:lang w:val="en-US"/>
+        </w:rPr>
+      </w:pPr>
+      <w:r>
+        <w:rPr>
+          <w:rFonts w:ascii="Segoe UI" w:hAnsi="Segoe UI" w:cs="Segoe UI"/>
+          <w:color w:val="24292F"/>
+          <w:lang w:val="en-US"/>
+        </w:rPr>
+        <w:t>Activities: Group + Individual (at home),</w:t>
+      </w:r>
+    </w:p>
+    <w:p>
+      <w:pPr>
+        <w:numPr>
+          <w:ilvl w:val="1"/>
+          <w:numId w:val="2"/>
+        </w:numPr>
+        <w:shd w:val="clear" w:color="auto" w:fill="FFFFFF"/>
+        <w:spacing w:before="60" w:after="100" w:afterAutospacing="1"/>
+        <w:rPr>
+          <w:rFonts w:ascii="Segoe UI" w:hAnsi="Segoe UI" w:cs="Segoe UI"/>
+          <w:color w:val="24292F"/>
+        </w:rPr>
+      </w:pPr>
+      <w:proofErr w:type="spellStart"/>
+      <w:r>
+        <w:rPr>
+          <w:rFonts w:ascii="Segoe UI" w:hAnsi="Segoe UI" w:cs="Segoe UI"/>
+          <w:color w:val="24292F"/>
+        </w:rPr>
+        <w:t>Due</w:t>
+      </w:r>
+      <w:proofErr w:type="spellEnd"/>
+      <w:r>
+        <w:rPr>
+          <w:rFonts w:ascii="Segoe UI" w:hAnsi="Segoe UI" w:cs="Segoe UI"/>
+          <w:color w:val="24292F"/>
+        </w:rPr>
+        <w:t xml:space="preserve"> </w:t>
+      </w:r>
+      <w:proofErr w:type="spellStart"/>
+      <w:r>
+        <w:rPr>
+          <w:rFonts w:ascii="Segoe UI" w:hAnsi="Segoe UI" w:cs="Segoe UI"/>
+          <w:color w:val="24292F"/>
+        </w:rPr>
+        <w:t>before</w:t>
+      </w:r>
+      <w:proofErr w:type="spellEnd"/>
+      <w:r>
+        <w:rPr>
+          <w:rFonts w:ascii="Segoe UI" w:hAnsi="Segoe UI" w:cs="Segoe UI"/>
+          <w:color w:val="24292F"/>
+        </w:rPr>
+        <w:t xml:space="preserve"> </w:t>
+      </w:r>
+      <w:proofErr w:type="spellStart"/>
+      <w:r>
+        <w:rPr>
+          <w:rFonts w:ascii="Segoe UI" w:hAnsi="Segoe UI" w:cs="Segoe UI"/>
+          <w:color w:val="24292F"/>
+        </w:rPr>
+        <w:t>next</w:t>
+      </w:r>
+      <w:proofErr w:type="spellEnd"/>
+      <w:r>
+        <w:rPr>
+          <w:rFonts w:ascii="Segoe UI" w:hAnsi="Segoe UI" w:cs="Segoe UI"/>
+          <w:color w:val="24292F"/>
+        </w:rPr>
+        <w:t xml:space="preserve"> </w:t>
+      </w:r>
+      <w:proofErr w:type="spellStart"/>
+      <w:r>
+        <w:rPr>
+          <w:rFonts w:ascii="Segoe UI" w:hAnsi="Segoe UI" w:cs="Segoe UI"/>
+          <w:color w:val="24292F"/>
+        </w:rPr>
+        <w:t>lecture</w:t>
+      </w:r>
+      <w:proofErr w:type="spellEnd"/>
+    </w:p>
+    <w:p>
+      <w:pPr>
+        <w:numPr>
+          <w:ilvl w:val="1"/>
+          <w:numId w:val="2"/>
+        </w:numPr>
+        <w:shd w:val="clear" w:color="auto" w:fill="FFFFFF"/>
+        <w:spacing w:before="60" w:after="100" w:afterAutospacing="1"/>
+        <w:rPr>
+          <w:rFonts w:ascii="Segoe UI" w:hAnsi="Segoe UI" w:cs="Segoe UI"/>
+          <w:color w:val="24292F"/>
+          <w:lang w:val="en-US"/>
+        </w:rPr>
+      </w:pPr>
+      <w:r>
+        <w:rPr>
+          <w:rFonts w:ascii="Segoe UI" w:hAnsi="Segoe UI" w:cs="Segoe UI"/>
+          <w:color w:val="24292F"/>
+          <w:lang w:val="en-US"/>
+        </w:rPr>
+        <w:t xml:space="preserve">Approach: We try to present the material in an object-based approach (not OOP), therefore we will not use inheritance </w:t>
+      </w:r>
+      <w:proofErr w:type="spellStart"/>
+      <w:r>
+        <w:rPr>
+          <w:rFonts w:ascii="Segoe UI" w:hAnsi="Segoe UI" w:cs="Segoe UI"/>
+          <w:color w:val="24292F"/>
+          <w:lang w:val="en-US"/>
+        </w:rPr>
+        <w:t>etc.s</w:t>
+      </w:r>
+      <w:proofErr w:type="spellEnd"/>
+    </w:p>
+    <w:p>
+      <w:pPr>
+        <w:numPr>
+          <w:ilvl w:val="0"/>
+          <w:numId w:val="2"/>
+        </w:numPr>
+        <w:shd w:val="clear" w:color="auto" w:fill="FFFFFF"/>
+        <w:spacing w:before="60" w:after="100" w:afterAutospacing="1"/>
+        <w:rPr>
+          <w:rFonts w:ascii="Segoe UI" w:hAnsi="Segoe UI" w:cs="Segoe UI"/>
+          <w:color w:val="24292F"/>
+        </w:rPr>
+      </w:pPr>
+      <w:proofErr w:type="spellStart"/>
+      <w:r>
+        <w:rPr>
+          <w:rFonts w:ascii="Segoe UI" w:hAnsi="Segoe UI" w:cs="Segoe UI"/>
+          <w:color w:val="24292F"/>
+        </w:rPr>
+        <w:t>Previous</w:t>
+      </w:r>
+      <w:proofErr w:type="spellEnd"/>
+      <w:r>
+        <w:rPr>
+          <w:rFonts w:ascii="Segoe UI" w:hAnsi="Segoe UI" w:cs="Segoe UI"/>
+          <w:color w:val="24292F"/>
+        </w:rPr>
+        <w:t xml:space="preserve"> </w:t>
+      </w:r>
+      <w:proofErr w:type="spellStart"/>
+      <w:r>
+        <w:rPr>
+          <w:rFonts w:ascii="Segoe UI" w:hAnsi="Segoe UI" w:cs="Segoe UI"/>
+          <w:color w:val="24292F"/>
+        </w:rPr>
+        <w:t>lecture</w:t>
+      </w:r>
+      <w:proofErr w:type="spellEnd"/>
+      <w:r>
+        <w:rPr>
+          <w:rFonts w:ascii="Segoe UI" w:hAnsi="Segoe UI" w:cs="Segoe UI"/>
+          <w:color w:val="24292F"/>
+        </w:rPr>
+        <w:t>:</w:t>
+      </w:r>
+    </w:p>
+    <w:p>
+      <w:pPr>
+        <w:numPr>
+          <w:ilvl w:val="1"/>
+          <w:numId w:val="2"/>
+        </w:numPr>
+        <w:shd w:val="clear" w:color="auto" w:fill="FFFFFF"/>
+        <w:spacing w:before="100" w:beforeAutospacing="1" w:after="100" w:afterAutospacing="1"/>
+        <w:rPr>
+          <w:rFonts w:ascii="Segoe UI" w:hAnsi="Segoe UI" w:cs="Segoe UI"/>
+          <w:color w:val="24292F"/>
+        </w:rPr>
+      </w:pPr>
+      <w:hyperlink r:id="rId10" w:history="1">
+        <w:proofErr w:type="spellStart"/>
+        <w:r>
+          <w:rPr>
+            <w:rStyle w:val="Hyperlink"/>
+            <w:rFonts w:ascii="Segoe UI" w:hAnsi="Segoe UI" w:cs="Segoe UI"/>
+          </w:rPr>
+          <w:t>Abstract</w:t>
+        </w:r>
+        <w:proofErr w:type="spellEnd"/>
+        <w:r>
+          <w:rPr>
+            <w:rStyle w:val="Hyperlink"/>
+            <w:rFonts w:ascii="Segoe UI" w:hAnsi="Segoe UI" w:cs="Segoe UI"/>
+          </w:rPr>
+          <w:t xml:space="preserve"> Data </w:t>
+        </w:r>
+        <w:proofErr w:type="spellStart"/>
+        <w:r>
+          <w:rPr>
+            <w:rStyle w:val="Hyperlink"/>
+            <w:rFonts w:ascii="Segoe UI" w:hAnsi="Segoe UI" w:cs="Segoe UI"/>
+          </w:rPr>
+          <w:t>Types</w:t>
+        </w:r>
+        <w:proofErr w:type="spellEnd"/>
+        <w:r>
+          <w:rPr>
+            <w:rStyle w:val="Hyperlink"/>
+            <w:rFonts w:ascii="Segoe UI" w:hAnsi="Segoe UI" w:cs="Segoe UI"/>
+          </w:rPr>
+          <w:t>(ADT)</w:t>
+        </w:r>
+      </w:hyperlink>
+    </w:p>
+    <w:p>
+      <w:pPr>
+        <w:numPr>
+          <w:ilvl w:val="1"/>
+          <w:numId w:val="2"/>
+        </w:numPr>
+        <w:shd w:val="clear" w:color="auto" w:fill="FFFFFF"/>
+        <w:spacing w:before="60" w:after="100" w:afterAutospacing="1"/>
+        <w:rPr>
+          <w:rFonts w:ascii="Segoe UI" w:hAnsi="Segoe UI" w:cs="Segoe UI"/>
+          <w:color w:val="24292F"/>
+        </w:rPr>
+      </w:pPr>
+      <w:hyperlink r:id="rId11" w:history="1">
+        <w:r>
+          <w:rPr>
+            <w:rStyle w:val="Hyperlink"/>
+            <w:rFonts w:ascii="Segoe UI" w:hAnsi="Segoe UI" w:cs="Segoe UI"/>
+          </w:rPr>
+          <w:t xml:space="preserve">Data </w:t>
+        </w:r>
+        <w:proofErr w:type="spellStart"/>
+        <w:r>
+          <w:rPr>
+            <w:rStyle w:val="Hyperlink"/>
+            <w:rFonts w:ascii="Segoe UI" w:hAnsi="Segoe UI" w:cs="Segoe UI"/>
+          </w:rPr>
+          <w:t>Structures</w:t>
+        </w:r>
+        <w:proofErr w:type="spellEnd"/>
+      </w:hyperlink>
+    </w:p>
+    <w:p>
+      <w:pPr>
+        <w:numPr>
+          <w:ilvl w:val="1"/>
+          <w:numId w:val="2"/>
+        </w:numPr>
+        <w:shd w:val="clear" w:color="auto" w:fill="FFFFFF"/>
+        <w:spacing w:before="60" w:after="100" w:afterAutospacing="1"/>
+        <w:rPr>
+          <w:rFonts w:ascii="Segoe UI" w:hAnsi="Segoe UI" w:cs="Segoe UI"/>
+          <w:color w:val="24292F"/>
+        </w:rPr>
+      </w:pPr>
+      <w:proofErr w:type="spellStart"/>
+      <w:r>
+        <w:rPr>
+          <w:rStyle w:val="Strong"/>
+          <w:rFonts w:ascii="Segoe UI" w:hAnsi="Segoe UI" w:cs="Segoe UI"/>
+          <w:color w:val="24292F"/>
+        </w:rPr>
+        <w:t>Array-based</w:t>
+      </w:r>
+      <w:proofErr w:type="spellEnd"/>
+      <w:r>
+        <w:rPr>
+          <w:rFonts w:ascii="Segoe UI" w:hAnsi="Segoe UI" w:cs="Segoe UI"/>
+          <w:color w:val="24292F"/>
+        </w:rPr>
+        <w:t> </w:t>
+      </w:r>
+      <w:proofErr w:type="spellStart"/>
+      <w:r>
+        <w:rPr>
+          <w:rFonts w:ascii="Segoe UI" w:hAnsi="Segoe UI" w:cs="Segoe UI"/>
+          <w:color w:val="24292F"/>
+        </w:rPr>
+        <w:fldChar w:fldCharType="begin"/>
+      </w:r>
+      <w:r>
+        <w:rPr>
+          <w:rFonts w:ascii="Segoe UI" w:hAnsi="Segoe UI" w:cs="Segoe UI"/>
+          <w:color w:val="24292F"/>
+        </w:rPr>
+        <w:instrText xml:space="preserve"> HYPERLINK "https://www.softwaretestinghelp.com/stack-in-cpp/" </w:instrText>
+      </w:r>
+      <w:r>
+        <w:rPr>
+          <w:rFonts w:ascii="Segoe UI" w:hAnsi="Segoe UI" w:cs="Segoe UI"/>
+          <w:color w:val="24292F"/>
+        </w:rPr>
+        <w:fldChar w:fldCharType="separate"/>
+      </w:r>
+      <w:r>
+        <w:rPr>
+          <w:rStyle w:val="Hyperlink"/>
+          <w:rFonts w:ascii="Segoe UI" w:hAnsi="Segoe UI" w:cs="Segoe UI"/>
+        </w:rPr>
+        <w:t>Stacks</w:t>
+      </w:r>
+      <w:proofErr w:type="spellEnd"/>
+      <w:r>
+        <w:rPr>
+          <w:rFonts w:ascii="Segoe UI" w:hAnsi="Segoe UI" w:cs="Segoe UI"/>
+          <w:color w:val="24292F"/>
+        </w:rPr>
+        <w:fldChar w:fldCharType="end"/>
+      </w:r>
+    </w:p>
+    <w:p>
+      <w:pPr>
+        <w:numPr>
+          <w:ilvl w:val="1"/>
+          <w:numId w:val="2"/>
+        </w:numPr>
+        <w:shd w:val="clear" w:color="auto" w:fill="FFFFFF"/>
+        <w:spacing w:before="60" w:after="100" w:afterAutospacing="1"/>
+        <w:rPr>
+          <w:rFonts w:ascii="Segoe UI" w:hAnsi="Segoe UI" w:cs="Segoe UI"/>
+          <w:color w:val="24292F"/>
+        </w:rPr>
+      </w:pPr>
+      <w:proofErr w:type="spellStart"/>
+      <w:r>
+        <w:rPr>
+          <w:rStyle w:val="Strong"/>
+          <w:rFonts w:ascii="Segoe UI" w:hAnsi="Segoe UI" w:cs="Segoe UI"/>
+          <w:color w:val="24292F"/>
+        </w:rPr>
+        <w:t>Array-based</w:t>
+      </w:r>
+      <w:proofErr w:type="spellEnd"/>
+      <w:r>
+        <w:rPr>
+          <w:rFonts w:ascii="Segoe UI" w:hAnsi="Segoe UI" w:cs="Segoe UI"/>
+          <w:color w:val="24292F"/>
+        </w:rPr>
+        <w:t> </w:t>
+      </w:r>
+      <w:proofErr w:type="spellStart"/>
+      <w:r>
+        <w:rPr>
+          <w:rFonts w:ascii="Segoe UI" w:hAnsi="Segoe UI" w:cs="Segoe UI"/>
+          <w:color w:val="24292F"/>
+        </w:rPr>
+        <w:fldChar w:fldCharType="begin"/>
+      </w:r>
+      <w:r>
+        <w:rPr>
+          <w:rFonts w:ascii="Segoe UI" w:hAnsi="Segoe UI" w:cs="Segoe UI"/>
+          <w:color w:val="24292F"/>
+        </w:rPr>
+        <w:instrText xml:space="preserve"> HYPERLINK "https://www.softwaretestinghelp.com/queue-in-cpp/" </w:instrText>
+      </w:r>
+      <w:r>
+        <w:rPr>
+          <w:rFonts w:ascii="Segoe UI" w:hAnsi="Segoe UI" w:cs="Segoe UI"/>
+          <w:color w:val="24292F"/>
+        </w:rPr>
+        <w:fldChar w:fldCharType="separate"/>
+      </w:r>
+      <w:r>
+        <w:rPr>
+          <w:rStyle w:val="Hyperlink"/>
+          <w:rFonts w:ascii="Segoe UI" w:hAnsi="Segoe UI" w:cs="Segoe UI"/>
+        </w:rPr>
+        <w:t>Queues</w:t>
+      </w:r>
+      <w:proofErr w:type="spellEnd"/>
+      <w:r>
+        <w:rPr>
+          <w:rFonts w:ascii="Segoe UI" w:hAnsi="Segoe UI" w:cs="Segoe UI"/>
+          <w:color w:val="24292F"/>
+        </w:rPr>
+        <w:fldChar w:fldCharType="end"/>
+      </w:r>
+    </w:p>
+    <w:p>
+      <w:pPr>
+        <w:spacing w:before="360" w:after="360"/>
+        <w:rPr>
+          <w:rFonts w:ascii="Times New Roman" w:hAnsi="Times New Roman" w:cs="Times New Roman"/>
+        </w:rPr>
+      </w:pPr>
+      <w:r>
+        <w:pict w14:anchorId="6467B4BD">
+          <v:rect id="_x0000_i1026" style="width:0;height:3pt" o:hralign="center" o:hrstd="t" o:hrnoshade="t" o:hr="t" fillcolor="#24292f" stroked="f"/>
+        </w:pict>
+      </w:r>
+    </w:p>
+    <w:p>
+      <w:pPr>
+        <w:pStyle w:val="Heading2"/>
+        <w:shd w:val="clear" w:color="auto" w:fill="FFFFFF"/>
+        <w:spacing w:before="360" w:beforeAutospacing="0" w:after="240" w:afterAutospacing="0"/>
+        <w:rPr>
+          <w:rFonts w:ascii="Segoe UI" w:hAnsi="Segoe UI" w:cs="Segoe UI"/>
+          <w:color w:val="24292F"/>
+          <w:lang w:val="en-US"/>
+        </w:rPr>
+      </w:pPr>
+      <w:r>
+        <w:rPr>
+          <w:rFonts w:ascii="Segoe UI" w:hAnsi="Segoe UI" w:cs="Segoe UI"/>
+          <w:color w:val="24292F"/>
+          <w:lang w:val="en-US"/>
+        </w:rPr>
+        <w:t>Part 1: Brute Force, Decrease-and-Conquer</w:t>
+      </w:r>
+    </w:p>
+    <w:p>
+      <w:pPr>
+        <w:numPr>
+          <w:ilvl w:val="0"/>
+          <w:numId w:val="3"/>
+        </w:numPr>
+        <w:shd w:val="clear" w:color="auto" w:fill="FFFFFF"/>
+        <w:spacing w:before="100" w:beforeAutospacing="1" w:after="100" w:afterAutospacing="1"/>
+        <w:rPr>
+          <w:rFonts w:ascii="Segoe UI" w:hAnsi="Segoe UI" w:cs="Segoe UI"/>
+          <w:color w:val="24292F"/>
+        </w:rPr>
+      </w:pPr>
+      <w:proofErr w:type="spellStart"/>
+      <w:r>
+        <w:rPr>
+          <w:rFonts w:ascii="Segoe UI" w:hAnsi="Segoe UI" w:cs="Segoe UI"/>
+          <w:color w:val="24292F"/>
+        </w:rPr>
+        <w:t>Algorithm</w:t>
+      </w:r>
+      <w:proofErr w:type="spellEnd"/>
+      <w:r>
+        <w:rPr>
+          <w:rFonts w:ascii="Segoe UI" w:hAnsi="Segoe UI" w:cs="Segoe UI"/>
+          <w:color w:val="24292F"/>
+        </w:rPr>
+        <w:t xml:space="preserve"> </w:t>
+      </w:r>
+      <w:proofErr w:type="spellStart"/>
+      <w:r>
+        <w:rPr>
+          <w:rFonts w:ascii="Segoe UI" w:hAnsi="Segoe UI" w:cs="Segoe UI"/>
+          <w:color w:val="24292F"/>
+        </w:rPr>
+        <w:t>techniques</w:t>
+      </w:r>
+      <w:proofErr w:type="spellEnd"/>
+      <w:r>
+        <w:rPr>
+          <w:rFonts w:ascii="Segoe UI" w:hAnsi="Segoe UI" w:cs="Segoe UI"/>
+          <w:color w:val="24292F"/>
+        </w:rPr>
+        <w:t>:</w:t>
+      </w:r>
+    </w:p>
+    <w:p>
+      <w:pPr>
+        <w:numPr>
+          <w:ilvl w:val="1"/>
+          <w:numId w:val="3"/>
+        </w:numPr>
+        <w:shd w:val="clear" w:color="auto" w:fill="FFFFFF"/>
+        <w:spacing w:before="100" w:beforeAutospacing="1" w:after="100" w:afterAutospacing="1"/>
+        <w:rPr>
+          <w:rFonts w:ascii="Segoe UI" w:hAnsi="Segoe UI" w:cs="Segoe UI"/>
+          <w:color w:val="24292F"/>
+          <w:lang w:val="en-US"/>
+        </w:rPr>
+      </w:pPr>
+      <w:hyperlink r:id="rId12" w:history="1">
+        <w:r>
+          <w:rPr>
+            <w:rStyle w:val="Hyperlink"/>
+            <w:rFonts w:ascii="Segoe UI" w:hAnsi="Segoe UI" w:cs="Segoe UI"/>
+            <w:lang w:val="en-US"/>
+          </w:rPr>
+          <w:t>Brute Force</w:t>
+        </w:r>
+      </w:hyperlink>
+      <w:r>
+        <w:rPr>
+          <w:rFonts w:ascii="Segoe UI" w:hAnsi="Segoe UI" w:cs="Segoe UI"/>
+          <w:color w:val="24292F"/>
+          <w:lang w:val="en-US"/>
+        </w:rPr>
+        <w:t>: </w:t>
+      </w:r>
+      <w:hyperlink r:id="rId13" w:history="1">
+        <w:r>
+          <w:rPr>
+            <w:rStyle w:val="Hyperlink"/>
+            <w:rFonts w:ascii="Segoe UI" w:hAnsi="Segoe UI" w:cs="Segoe UI"/>
+            <w:lang w:val="en-US"/>
+          </w:rPr>
+          <w:t>Linear Search</w:t>
+        </w:r>
+      </w:hyperlink>
+      <w:r>
+        <w:rPr>
+          <w:rFonts w:ascii="Segoe UI" w:hAnsi="Segoe UI" w:cs="Segoe UI"/>
+          <w:color w:val="24292F"/>
+          <w:lang w:val="en-US"/>
+        </w:rPr>
+        <w:t> of lists</w:t>
+      </w:r>
+    </w:p>
+    <w:p>
+      <w:pPr>
+        <w:numPr>
+          <w:ilvl w:val="1"/>
+          <w:numId w:val="3"/>
+        </w:numPr>
+        <w:shd w:val="clear" w:color="auto" w:fill="FFFFFF"/>
+        <w:spacing w:before="60" w:after="100" w:afterAutospacing="1"/>
+        <w:rPr>
+          <w:rFonts w:ascii="Segoe UI" w:hAnsi="Segoe UI" w:cs="Segoe UI"/>
+          <w:color w:val="24292F"/>
+        </w:rPr>
+      </w:pPr>
+      <w:hyperlink r:id="rId14" w:history="1">
+        <w:proofErr w:type="spellStart"/>
+        <w:r>
+          <w:rPr>
+            <w:rStyle w:val="Hyperlink"/>
+            <w:rFonts w:ascii="Segoe UI" w:hAnsi="Segoe UI" w:cs="Segoe UI"/>
+          </w:rPr>
+          <w:t>Decrease</w:t>
+        </w:r>
+        <w:proofErr w:type="spellEnd"/>
+        <w:r>
+          <w:rPr>
+            <w:rStyle w:val="Hyperlink"/>
+            <w:rFonts w:ascii="Segoe UI" w:hAnsi="Segoe UI" w:cs="Segoe UI"/>
+          </w:rPr>
+          <w:t>-and-</w:t>
+        </w:r>
+        <w:proofErr w:type="spellStart"/>
+        <w:r>
+          <w:rPr>
+            <w:rStyle w:val="Hyperlink"/>
+            <w:rFonts w:ascii="Segoe UI" w:hAnsi="Segoe UI" w:cs="Segoe UI"/>
+          </w:rPr>
+          <w:t>Conquer</w:t>
+        </w:r>
+        <w:proofErr w:type="spellEnd"/>
+      </w:hyperlink>
+      <w:r>
+        <w:rPr>
+          <w:rFonts w:ascii="Segoe UI" w:hAnsi="Segoe UI" w:cs="Segoe UI"/>
+          <w:color w:val="24292F"/>
+        </w:rPr>
+        <w:t>:</w:t>
+      </w:r>
+    </w:p>
+    <w:p>
+      <w:pPr>
+        <w:numPr>
+          <w:ilvl w:val="2"/>
+          <w:numId w:val="3"/>
+        </w:numPr>
+        <w:shd w:val="clear" w:color="auto" w:fill="FFFFFF"/>
+        <w:spacing w:before="100" w:beforeAutospacing="1" w:after="100" w:afterAutospacing="1"/>
+        <w:rPr>
+          <w:rFonts w:ascii="Segoe UI" w:hAnsi="Segoe UI" w:cs="Segoe UI"/>
+          <w:color w:val="24292F"/>
+        </w:rPr>
+      </w:pPr>
+      <w:hyperlink r:id="rId15" w:history="1">
+        <w:proofErr w:type="spellStart"/>
+        <w:r>
+          <w:rPr>
+            <w:rStyle w:val="Hyperlink"/>
+            <w:rFonts w:ascii="Segoe UI" w:hAnsi="Segoe UI" w:cs="Segoe UI"/>
+          </w:rPr>
+          <w:t>Binary</w:t>
+        </w:r>
+        <w:proofErr w:type="spellEnd"/>
+        <w:r>
+          <w:rPr>
+            <w:rStyle w:val="Hyperlink"/>
+            <w:rFonts w:ascii="Segoe UI" w:hAnsi="Segoe UI" w:cs="Segoe UI"/>
+          </w:rPr>
+          <w:t xml:space="preserve"> </w:t>
+        </w:r>
+        <w:proofErr w:type="spellStart"/>
+        <w:r>
+          <w:rPr>
+            <w:rStyle w:val="Hyperlink"/>
+            <w:rFonts w:ascii="Segoe UI" w:hAnsi="Segoe UI" w:cs="Segoe UI"/>
+          </w:rPr>
+          <w:t>Search</w:t>
+        </w:r>
+        <w:proofErr w:type="spellEnd"/>
+      </w:hyperlink>
+      <w:r>
+        <w:rPr>
+          <w:rFonts w:ascii="Segoe UI" w:hAnsi="Segoe UI" w:cs="Segoe UI"/>
+          <w:color w:val="24292F"/>
+        </w:rPr>
+        <w:t xml:space="preserve"> of </w:t>
+      </w:r>
+      <w:proofErr w:type="spellStart"/>
+      <w:r>
+        <w:rPr>
+          <w:rFonts w:ascii="Segoe UI" w:hAnsi="Segoe UI" w:cs="Segoe UI"/>
+          <w:color w:val="24292F"/>
+        </w:rPr>
+        <w:t>sorted</w:t>
+      </w:r>
+      <w:proofErr w:type="spellEnd"/>
+      <w:r>
+        <w:rPr>
+          <w:rFonts w:ascii="Segoe UI" w:hAnsi="Segoe UI" w:cs="Segoe UI"/>
+          <w:color w:val="24292F"/>
+        </w:rPr>
+        <w:t xml:space="preserve"> </w:t>
+      </w:r>
+      <w:proofErr w:type="spellStart"/>
+      <w:r>
+        <w:rPr>
+          <w:rFonts w:ascii="Segoe UI" w:hAnsi="Segoe UI" w:cs="Segoe UI"/>
+          <w:color w:val="24292F"/>
+        </w:rPr>
+        <w:t>lists</w:t>
+      </w:r>
+      <w:proofErr w:type="spellEnd"/>
+    </w:p>
+    <w:p>
+      <w:pPr>
+        <w:numPr>
+          <w:ilvl w:val="2"/>
+          <w:numId w:val="3"/>
+        </w:numPr>
+        <w:shd w:val="clear" w:color="auto" w:fill="FFFFFF"/>
+        <w:spacing w:before="60" w:after="100" w:afterAutospacing="1"/>
+        <w:rPr>
+          <w:rFonts w:ascii="Segoe UI" w:hAnsi="Segoe UI" w:cs="Segoe UI"/>
+          <w:color w:val="24292F"/>
+        </w:rPr>
+      </w:pPr>
+      <w:hyperlink r:id="rId16" w:history="1">
+        <w:proofErr w:type="spellStart"/>
+        <w:r>
+          <w:rPr>
+            <w:rStyle w:val="Hyperlink"/>
+            <w:rFonts w:ascii="Segoe UI" w:hAnsi="Segoe UI" w:cs="Segoe UI"/>
+          </w:rPr>
+          <w:t>Running</w:t>
+        </w:r>
+        <w:proofErr w:type="spellEnd"/>
+        <w:r>
+          <w:rPr>
+            <w:rStyle w:val="Hyperlink"/>
+            <w:rFonts w:ascii="Segoe UI" w:hAnsi="Segoe UI" w:cs="Segoe UI"/>
+          </w:rPr>
+          <w:t xml:space="preserve"> </w:t>
+        </w:r>
+        <w:proofErr w:type="spellStart"/>
+        <w:r>
+          <w:rPr>
+            <w:rStyle w:val="Hyperlink"/>
+            <w:rFonts w:ascii="Segoe UI" w:hAnsi="Segoe UI" w:cs="Segoe UI"/>
+          </w:rPr>
+          <w:t>time</w:t>
+        </w:r>
+        <w:proofErr w:type="spellEnd"/>
+        <w:r>
+          <w:rPr>
+            <w:rStyle w:val="Hyperlink"/>
+            <w:rFonts w:ascii="Segoe UI" w:hAnsi="Segoe UI" w:cs="Segoe UI"/>
+          </w:rPr>
+          <w:t xml:space="preserve"> of </w:t>
+        </w:r>
+        <w:proofErr w:type="spellStart"/>
+        <w:r>
+          <w:rPr>
+            <w:rStyle w:val="Hyperlink"/>
+            <w:rFonts w:ascii="Segoe UI" w:hAnsi="Segoe UI" w:cs="Segoe UI"/>
+          </w:rPr>
+          <w:t>binary</w:t>
+        </w:r>
+        <w:proofErr w:type="spellEnd"/>
+        <w:r>
+          <w:rPr>
+            <w:rStyle w:val="Hyperlink"/>
+            <w:rFonts w:ascii="Segoe UI" w:hAnsi="Segoe UI" w:cs="Segoe UI"/>
+          </w:rPr>
+          <w:t xml:space="preserve"> </w:t>
+        </w:r>
+        <w:proofErr w:type="spellStart"/>
+        <w:r>
+          <w:rPr>
+            <w:rStyle w:val="Hyperlink"/>
+            <w:rFonts w:ascii="Segoe UI" w:hAnsi="Segoe UI" w:cs="Segoe UI"/>
+          </w:rPr>
+          <w:t>search</w:t>
+        </w:r>
+        <w:proofErr w:type="spellEnd"/>
+      </w:hyperlink>
+    </w:p>
+    <w:p>
+      <w:pPr>
+        <w:numPr>
+          <w:ilvl w:val="0"/>
+          <w:numId w:val="3"/>
+        </w:numPr>
+        <w:shd w:val="clear" w:color="auto" w:fill="FFFFFF"/>
+        <w:spacing w:before="60" w:after="100" w:afterAutospacing="1"/>
+        <w:rPr>
+          <w:rFonts w:ascii="Segoe UI" w:hAnsi="Segoe UI" w:cs="Segoe UI"/>
+          <w:color w:val="24292F"/>
+        </w:rPr>
+      </w:pPr>
+      <w:hyperlink r:id="rId17" w:history="1">
+        <w:proofErr w:type="spellStart"/>
+        <w:r>
+          <w:rPr>
+            <w:rStyle w:val="Hyperlink"/>
+            <w:rFonts w:ascii="Segoe UI" w:hAnsi="Segoe UI" w:cs="Segoe UI"/>
+          </w:rPr>
+          <w:t>Recursion</w:t>
+        </w:r>
+        <w:proofErr w:type="spellEnd"/>
+        <w:r>
+          <w:rPr>
+            <w:rStyle w:val="Hyperlink"/>
+            <w:rFonts w:ascii="Segoe UI" w:hAnsi="Segoe UI" w:cs="Segoe UI"/>
+          </w:rPr>
+          <w:t xml:space="preserve"> </w:t>
+        </w:r>
+        <w:proofErr w:type="spellStart"/>
+        <w:r>
+          <w:rPr>
+            <w:rStyle w:val="Hyperlink"/>
+            <w:rFonts w:ascii="Segoe UI" w:hAnsi="Segoe UI" w:cs="Segoe UI"/>
+          </w:rPr>
+          <w:t>vs</w:t>
+        </w:r>
+        <w:proofErr w:type="spellEnd"/>
+        <w:r>
+          <w:rPr>
+            <w:rStyle w:val="Hyperlink"/>
+            <w:rFonts w:ascii="Segoe UI" w:hAnsi="Segoe UI" w:cs="Segoe UI"/>
+          </w:rPr>
+          <w:t xml:space="preserve"> </w:t>
+        </w:r>
+        <w:proofErr w:type="spellStart"/>
+        <w:r>
+          <w:rPr>
+            <w:rStyle w:val="Hyperlink"/>
+            <w:rFonts w:ascii="Segoe UI" w:hAnsi="Segoe UI" w:cs="Segoe UI"/>
+          </w:rPr>
+          <w:t>Iteration</w:t>
+        </w:r>
+        <w:proofErr w:type="spellEnd"/>
+      </w:hyperlink>
+    </w:p>
+    <w:p>
+      <w:pPr>
+        <w:numPr>
+          <w:ilvl w:val="0"/>
+          <w:numId w:val="3"/>
+        </w:numPr>
+        <w:shd w:val="clear" w:color="auto" w:fill="FFFFFF"/>
+        <w:spacing w:before="60" w:after="100" w:afterAutospacing="1"/>
+        <w:rPr>
+          <w:rFonts w:ascii="Segoe UI" w:hAnsi="Segoe UI" w:cs="Segoe UI"/>
+          <w:color w:val="24292F"/>
+        </w:rPr>
+      </w:pPr>
+      <w:hyperlink r:id="rId18" w:history="1">
+        <w:r>
+          <w:rPr>
+            <w:rStyle w:val="Hyperlink"/>
+            <w:rFonts w:ascii="Segoe UI" w:hAnsi="Segoe UI" w:cs="Segoe UI"/>
+          </w:rPr>
+          <w:t>Activity 1</w:t>
+        </w:r>
+      </w:hyperlink>
+    </w:p>
+    <w:p>
+      <w:pPr>
+        <w:spacing w:before="360" w:after="360"/>
+        <w:rPr>
+          <w:rFonts w:ascii="Times New Roman" w:hAnsi="Times New Roman" w:cs="Times New Roman"/>
+        </w:rPr>
+      </w:pPr>
+      <w:r>
+        <w:pict w14:anchorId="798DA9F9">
+          <v:rect id="_x0000_i1027" style="width:0;height:3pt" o:hralign="center" o:hrstd="t" o:hrnoshade="t" o:hr="t" fillcolor="#24292f" stroked="f"/>
+        </w:pict>
+      </w:r>
+    </w:p>
+    <w:p>
+      <w:pPr>
+        <w:pStyle w:val="Heading2"/>
+        <w:shd w:val="clear" w:color="auto" w:fill="FFFFFF"/>
+        <w:spacing w:before="360" w:beforeAutospacing="0" w:after="240" w:afterAutospacing="0"/>
+        <w:rPr>
+          <w:rFonts w:ascii="Segoe UI" w:hAnsi="Segoe UI" w:cs="Segoe UI"/>
+          <w:color w:val="24292F"/>
+        </w:rPr>
+      </w:pPr>
+      <w:proofErr w:type="spellStart"/>
+      <w:r>
+        <w:rPr>
+          <w:rFonts w:ascii="Segoe UI" w:hAnsi="Segoe UI" w:cs="Segoe UI"/>
+          <w:color w:val="24292F"/>
+        </w:rPr>
+        <w:t>Part</w:t>
+      </w:r>
+      <w:proofErr w:type="spellEnd"/>
+      <w:r>
+        <w:rPr>
+          <w:rFonts w:ascii="Segoe UI" w:hAnsi="Segoe UI" w:cs="Segoe UI"/>
+          <w:color w:val="24292F"/>
+        </w:rPr>
+        <w:t xml:space="preserve"> 2: </w:t>
+      </w:r>
+      <w:proofErr w:type="spellStart"/>
+      <w:r>
+        <w:rPr>
+          <w:rFonts w:ascii="Segoe UI" w:hAnsi="Segoe UI" w:cs="Segoe UI"/>
+          <w:color w:val="24292F"/>
+        </w:rPr>
+        <w:t>Analyses</w:t>
+      </w:r>
+      <w:proofErr w:type="spellEnd"/>
+      <w:r>
+        <w:rPr>
+          <w:rFonts w:ascii="Segoe UI" w:hAnsi="Segoe UI" w:cs="Segoe UI"/>
+          <w:color w:val="24292F"/>
+        </w:rPr>
+        <w:t xml:space="preserve"> </w:t>
+      </w:r>
+      <w:proofErr w:type="spellStart"/>
+      <w:r>
+        <w:rPr>
+          <w:rFonts w:ascii="Segoe UI" w:hAnsi="Segoe UI" w:cs="Segoe UI"/>
+          <w:color w:val="24292F"/>
+        </w:rPr>
+        <w:t>tools</w:t>
+      </w:r>
+      <w:proofErr w:type="spellEnd"/>
+    </w:p>
+    <w:p>
+      <w:pPr>
+        <w:numPr>
+          <w:ilvl w:val="0"/>
+          <w:numId w:val="4"/>
+        </w:numPr>
+        <w:shd w:val="clear" w:color="auto" w:fill="FFFFFF"/>
+        <w:spacing w:before="100" w:beforeAutospacing="1" w:after="100" w:afterAutospacing="1"/>
+        <w:rPr>
+          <w:rFonts w:ascii="Segoe UI" w:hAnsi="Segoe UI" w:cs="Segoe UI"/>
+          <w:color w:val="24292F"/>
+        </w:rPr>
+      </w:pPr>
+      <w:r>
+        <w:rPr>
+          <w:rFonts w:ascii="Segoe UI" w:hAnsi="Segoe UI" w:cs="Segoe UI"/>
+          <w:color w:val="24292F"/>
+        </w:rPr>
+        <w:t xml:space="preserve">Math </w:t>
+      </w:r>
+      <w:proofErr w:type="spellStart"/>
+      <w:r>
+        <w:rPr>
+          <w:rFonts w:ascii="Segoe UI" w:hAnsi="Segoe UI" w:cs="Segoe UI"/>
+          <w:color w:val="24292F"/>
+        </w:rPr>
+        <w:t>review</w:t>
+      </w:r>
+      <w:proofErr w:type="spellEnd"/>
+      <w:r>
+        <w:rPr>
+          <w:rFonts w:ascii="Segoe UI" w:hAnsi="Segoe UI" w:cs="Segoe UI"/>
+          <w:color w:val="24292F"/>
+        </w:rPr>
+        <w:t>: </w:t>
+      </w:r>
+      <w:proofErr w:type="spellStart"/>
+      <w:r>
+        <w:rPr>
+          <w:rFonts w:ascii="Segoe UI" w:hAnsi="Segoe UI" w:cs="Segoe UI"/>
+          <w:color w:val="24292F"/>
+        </w:rPr>
+        <w:fldChar w:fldCharType="begin"/>
+      </w:r>
+      <w:r>
+        <w:rPr>
+          <w:rFonts w:ascii="Segoe UI" w:hAnsi="Segoe UI" w:cs="Segoe UI"/>
+          <w:color w:val="24292F"/>
+        </w:rPr>
+        <w:instrText xml:space="preserve"> HYPERLINK "https://www.mathsisfun.com/algebra/logarithms.html" </w:instrText>
+      </w:r>
+      <w:r>
+        <w:rPr>
+          <w:rFonts w:ascii="Segoe UI" w:hAnsi="Segoe UI" w:cs="Segoe UI"/>
+          <w:color w:val="24292F"/>
+        </w:rPr>
+        <w:fldChar w:fldCharType="separate"/>
+      </w:r>
+      <w:r>
+        <w:rPr>
+          <w:rStyle w:val="Hyperlink"/>
+          <w:rFonts w:ascii="Segoe UI" w:hAnsi="Segoe UI" w:cs="Segoe UI"/>
+        </w:rPr>
+        <w:t>Logarithms</w:t>
+      </w:r>
+      <w:proofErr w:type="spellEnd"/>
+      <w:r>
+        <w:rPr>
+          <w:rFonts w:ascii="Segoe UI" w:hAnsi="Segoe UI" w:cs="Segoe UI"/>
+          <w:color w:val="24292F"/>
+        </w:rPr>
+        <w:fldChar w:fldCharType="end"/>
+      </w:r>
+    </w:p>
+    <w:p>
+      <w:pPr>
+        <w:numPr>
+          <w:ilvl w:val="0"/>
+          <w:numId w:val="4"/>
+        </w:numPr>
+        <w:shd w:val="clear" w:color="auto" w:fill="FFFFFF"/>
+        <w:spacing w:before="60" w:after="100" w:afterAutospacing="1"/>
+        <w:rPr>
+          <w:rFonts w:ascii="Segoe UI" w:hAnsi="Segoe UI" w:cs="Segoe UI"/>
+          <w:color w:val="24292F"/>
+        </w:rPr>
+      </w:pPr>
+      <w:hyperlink r:id="rId19" w:history="1">
+        <w:proofErr w:type="spellStart"/>
+        <w:r>
+          <w:rPr>
+            <w:rStyle w:val="Hyperlink"/>
+            <w:rFonts w:ascii="Segoe UI" w:hAnsi="Segoe UI" w:cs="Segoe UI"/>
+          </w:rPr>
+          <w:t>Big</w:t>
+        </w:r>
+        <w:proofErr w:type="spellEnd"/>
+        <w:r>
+          <w:rPr>
+            <w:rStyle w:val="Hyperlink"/>
+            <w:rFonts w:ascii="Segoe UI" w:hAnsi="Segoe UI" w:cs="Segoe UI"/>
+          </w:rPr>
+          <w:t xml:space="preserve"> $O$</w:t>
+        </w:r>
+      </w:hyperlink>
+    </w:p>
+    <w:p>
+      <w:pPr>
+        <w:numPr>
+          <w:ilvl w:val="0"/>
+          <w:numId w:val="4"/>
+        </w:numPr>
+        <w:shd w:val="clear" w:color="auto" w:fill="FFFFFF"/>
+        <w:spacing w:before="60" w:after="100" w:afterAutospacing="1"/>
+        <w:rPr>
+          <w:rFonts w:ascii="Segoe UI" w:hAnsi="Segoe UI" w:cs="Segoe UI"/>
+          <w:color w:val="24292F"/>
+        </w:rPr>
+      </w:pPr>
+      <w:r>
+        <w:rPr>
+          <w:rFonts w:ascii="Segoe UI" w:hAnsi="Segoe UI" w:cs="Segoe UI"/>
+          <w:color w:val="24292F"/>
+        </w:rPr>
+        <w:t>Tools: </w:t>
+      </w:r>
+      <w:proofErr w:type="spellStart"/>
+      <w:r>
+        <w:rPr>
+          <w:rFonts w:ascii="Segoe UI" w:hAnsi="Segoe UI" w:cs="Segoe UI"/>
+          <w:color w:val="24292F"/>
+        </w:rPr>
+        <w:fldChar w:fldCharType="begin"/>
+      </w:r>
+      <w:r>
+        <w:rPr>
+          <w:rFonts w:ascii="Segoe UI" w:hAnsi="Segoe UI" w:cs="Segoe UI"/>
+          <w:color w:val="24292F"/>
+        </w:rPr>
+        <w:instrText xml:space="preserve"> HYPERLINK "https://www.mathway.com/graph" </w:instrText>
+      </w:r>
+      <w:r>
+        <w:rPr>
+          <w:rFonts w:ascii="Segoe UI" w:hAnsi="Segoe UI" w:cs="Segoe UI"/>
+          <w:color w:val="24292F"/>
+        </w:rPr>
+        <w:fldChar w:fldCharType="separate"/>
+      </w:r>
+      <w:r>
+        <w:rPr>
+          <w:rStyle w:val="Hyperlink"/>
+          <w:rFonts w:ascii="Segoe UI" w:hAnsi="Segoe UI" w:cs="Segoe UI"/>
+        </w:rPr>
+        <w:t>Graphing</w:t>
+      </w:r>
+      <w:proofErr w:type="spellEnd"/>
+      <w:r>
+        <w:rPr>
+          <w:rStyle w:val="Hyperlink"/>
+          <w:rFonts w:ascii="Segoe UI" w:hAnsi="Segoe UI" w:cs="Segoe UI"/>
+        </w:rPr>
+        <w:t xml:space="preserve"> </w:t>
+      </w:r>
+      <w:proofErr w:type="spellStart"/>
+      <w:r>
+        <w:rPr>
+          <w:rStyle w:val="Hyperlink"/>
+          <w:rFonts w:ascii="Segoe UI" w:hAnsi="Segoe UI" w:cs="Segoe UI"/>
+        </w:rPr>
+        <w:t>online</w:t>
+      </w:r>
+      <w:proofErr w:type="spellEnd"/>
+      <w:r>
+        <w:rPr>
+          <w:rFonts w:ascii="Segoe UI" w:hAnsi="Segoe UI" w:cs="Segoe UI"/>
+          <w:color w:val="24292F"/>
+        </w:rPr>
+        <w:fldChar w:fldCharType="end"/>
+      </w:r>
+    </w:p>
+    <w:p>
+      <w:pPr>
+        <w:numPr>
+          <w:ilvl w:val="0"/>
+          <w:numId w:val="4"/>
+        </w:numPr>
+        <w:shd w:val="clear" w:color="auto" w:fill="FFFFFF"/>
+        <w:spacing w:before="60" w:after="100" w:afterAutospacing="1"/>
+        <w:rPr>
+          <w:rFonts w:ascii="Segoe UI" w:hAnsi="Segoe UI" w:cs="Segoe UI"/>
+          <w:color w:val="24292F"/>
+        </w:rPr>
+      </w:pPr>
+      <w:hyperlink r:id="rId20" w:history="1">
+        <w:r>
+          <w:rPr>
+            <w:rStyle w:val="Hyperlink"/>
+            <w:rFonts w:ascii="Segoe UI" w:hAnsi="Segoe UI" w:cs="Segoe UI"/>
+          </w:rPr>
+          <w:t>Activity 2</w:t>
+        </w:r>
+      </w:hyperlink>
+    </w:p>
+    <w:p>
+      <w:pPr>
+        <w:spacing w:before="360" w:after="360"/>
+        <w:rPr>
+          <w:rFonts w:ascii="Times New Roman" w:hAnsi="Times New Roman" w:cs="Times New Roman"/>
+        </w:rPr>
+      </w:pPr>
+      <w:r>
+        <w:lastRenderedPageBreak/>
+        <w:pict w14:anchorId="4ABEA433">
+          <v:rect id="_x0000_i1028" style="width:0;height:3pt" o:hralign="center" o:hrstd="t" o:hrnoshade="t" o:hr="t" fillcolor="#24292f" stroked="f"/>
+        </w:pict>
+      </w:r>
+    </w:p>
+    <w:p>
+      <w:pPr>
+        <w:pStyle w:val="Heading2"/>
+        <w:shd w:val="clear" w:color="auto" w:fill="FFFFFF"/>
+        <w:spacing w:before="360" w:beforeAutospacing="0" w:after="240" w:afterAutospacing="0"/>
+        <w:rPr>
+          <w:rFonts w:ascii="Segoe UI" w:hAnsi="Segoe UI" w:cs="Segoe UI"/>
+          <w:color w:val="24292F"/>
+        </w:rPr>
+      </w:pPr>
+      <w:proofErr w:type="spellStart"/>
+      <w:r>
+        <w:rPr>
+          <w:rFonts w:ascii="Segoe UI" w:hAnsi="Segoe UI" w:cs="Segoe UI"/>
+          <w:color w:val="24292F"/>
+        </w:rPr>
+        <w:t>Part</w:t>
+      </w:r>
+      <w:proofErr w:type="spellEnd"/>
+      <w:r>
+        <w:rPr>
+          <w:rFonts w:ascii="Segoe UI" w:hAnsi="Segoe UI" w:cs="Segoe UI"/>
+          <w:color w:val="24292F"/>
+        </w:rPr>
+        <w:t xml:space="preserve"> 3: </w:t>
+      </w:r>
+      <w:proofErr w:type="spellStart"/>
+      <w:r>
+        <w:rPr>
+          <w:rFonts w:ascii="Segoe UI" w:hAnsi="Segoe UI" w:cs="Segoe UI"/>
+          <w:color w:val="24292F"/>
+        </w:rPr>
+        <w:t>Algorithm</w:t>
+      </w:r>
+      <w:proofErr w:type="spellEnd"/>
+      <w:r>
+        <w:rPr>
+          <w:rFonts w:ascii="Segoe UI" w:hAnsi="Segoe UI" w:cs="Segoe UI"/>
+          <w:color w:val="24292F"/>
+        </w:rPr>
+        <w:t xml:space="preserve"> </w:t>
+      </w:r>
+      <w:proofErr w:type="spellStart"/>
+      <w:r>
+        <w:rPr>
+          <w:rFonts w:ascii="Segoe UI" w:hAnsi="Segoe UI" w:cs="Segoe UI"/>
+          <w:color w:val="24292F"/>
+        </w:rPr>
+        <w:t>techniques</w:t>
+      </w:r>
+      <w:proofErr w:type="spellEnd"/>
+    </w:p>
+    <w:p>
+      <w:pPr>
+        <w:numPr>
+          <w:ilvl w:val="0"/>
+          <w:numId w:val="5"/>
+        </w:numPr>
+        <w:shd w:val="clear" w:color="auto" w:fill="FFFFFF"/>
+        <w:spacing w:before="100" w:beforeAutospacing="1" w:after="100" w:afterAutospacing="1"/>
+        <w:rPr>
+          <w:rFonts w:ascii="Segoe UI" w:hAnsi="Segoe UI" w:cs="Segoe UI"/>
+          <w:color w:val="24292F"/>
+        </w:rPr>
+      </w:pPr>
+      <w:hyperlink r:id="rId21" w:history="1">
+        <w:proofErr w:type="spellStart"/>
+        <w:r>
+          <w:rPr>
+            <w:rStyle w:val="Hyperlink"/>
+            <w:rFonts w:ascii="Segoe UI" w:hAnsi="Segoe UI" w:cs="Segoe UI"/>
+          </w:rPr>
+          <w:t>Divide</w:t>
+        </w:r>
+        <w:proofErr w:type="spellEnd"/>
+        <w:r>
+          <w:rPr>
+            <w:rStyle w:val="Hyperlink"/>
+            <w:rFonts w:ascii="Segoe UI" w:hAnsi="Segoe UI" w:cs="Segoe UI"/>
+          </w:rPr>
+          <w:t>-and-</w:t>
+        </w:r>
+        <w:proofErr w:type="spellStart"/>
+        <w:r>
+          <w:rPr>
+            <w:rStyle w:val="Hyperlink"/>
+            <w:rFonts w:ascii="Segoe UI" w:hAnsi="Segoe UI" w:cs="Segoe UI"/>
+          </w:rPr>
+          <w:t>Conquer</w:t>
+        </w:r>
+        <w:proofErr w:type="spellEnd"/>
+      </w:hyperlink>
+    </w:p>
+    <w:p>
+      <w:pPr>
+        <w:numPr>
+          <w:ilvl w:val="0"/>
+          <w:numId w:val="5"/>
+        </w:numPr>
+        <w:shd w:val="clear" w:color="auto" w:fill="FFFFFF"/>
+        <w:spacing w:before="60" w:after="100" w:afterAutospacing="1"/>
+        <w:rPr>
+          <w:rFonts w:ascii="Segoe UI" w:hAnsi="Segoe UI" w:cs="Segoe UI"/>
+          <w:color w:val="24292F"/>
+        </w:rPr>
+      </w:pPr>
+      <w:hyperlink r:id="rId22" w:history="1">
+        <w:r>
+          <w:rPr>
+            <w:rStyle w:val="Hyperlink"/>
+            <w:rFonts w:ascii="Segoe UI" w:hAnsi="Segoe UI" w:cs="Segoe UI"/>
+          </w:rPr>
+          <w:t>Activity 3</w:t>
+        </w:r>
+      </w:hyperlink>
+    </w:p>
+    <w:p>
+      <w:pPr>
+        <w:spacing w:before="360" w:after="360"/>
+        <w:rPr>
+          <w:rFonts w:ascii="Times New Roman" w:hAnsi="Times New Roman" w:cs="Times New Roman"/>
+        </w:rPr>
+      </w:pPr>
+      <w:r>
+        <w:pict w14:anchorId="0EAE245A">
+          <v:rect id="_x0000_i1029" style="width:0;height:3pt" o:hralign="center" o:hrstd="t" o:hrnoshade="t" o:hr="t" fillcolor="#24292f" stroked="f"/>
+        </w:pict>
+      </w:r>
+    </w:p>
+    <w:p>
+      <w:pPr>
+        <w:pStyle w:val="Heading2"/>
+        <w:shd w:val="clear" w:color="auto" w:fill="FFFFFF"/>
+        <w:spacing w:before="360" w:beforeAutospacing="0" w:after="240" w:afterAutospacing="0"/>
+        <w:rPr>
+          <w:rFonts w:ascii="Segoe UI" w:hAnsi="Segoe UI" w:cs="Segoe UI"/>
+          <w:color w:val="24292F"/>
+        </w:rPr>
+      </w:pPr>
+      <w:proofErr w:type="spellStart"/>
+      <w:r>
+        <w:rPr>
+          <w:rFonts w:ascii="Segoe UI" w:hAnsi="Segoe UI" w:cs="Segoe UI"/>
+          <w:color w:val="24292F"/>
+        </w:rPr>
+        <w:t>Misc</w:t>
+      </w:r>
+      <w:proofErr w:type="spellEnd"/>
+    </w:p>
+    <w:p>
+      <w:pPr>
+        <w:numPr>
+          <w:ilvl w:val="0"/>
+          <w:numId w:val="6"/>
+        </w:numPr>
+        <w:shd w:val="clear" w:color="auto" w:fill="FFFFFF"/>
+        <w:spacing w:before="100" w:beforeAutospacing="1" w:after="100" w:afterAutospacing="1"/>
+        <w:rPr>
+          <w:rFonts w:ascii="Segoe UI" w:hAnsi="Segoe UI" w:cs="Segoe UI"/>
+          <w:color w:val="24292F"/>
+        </w:rPr>
+      </w:pPr>
+      <w:hyperlink r:id="rId23" w:history="1">
+        <w:r>
+          <w:rPr>
+            <w:rStyle w:val="Hyperlink"/>
+            <w:rFonts w:ascii="Segoe UI" w:hAnsi="Segoe UI" w:cs="Segoe UI"/>
+          </w:rPr>
+          <w:t xml:space="preserve">GitHub </w:t>
+        </w:r>
+        <w:proofErr w:type="spellStart"/>
+        <w:r>
+          <w:rPr>
+            <w:rStyle w:val="Hyperlink"/>
+            <w:rFonts w:ascii="Segoe UI" w:hAnsi="Segoe UI" w:cs="Segoe UI"/>
+          </w:rPr>
+          <w:t>workflow</w:t>
+        </w:r>
+        <w:proofErr w:type="spellEnd"/>
+      </w:hyperlink>
+    </w:p>
+    <w:p>
+      <w:pPr>
+        <w:numPr>
+          <w:ilvl w:val="0"/>
+          <w:numId w:val="6"/>
+        </w:numPr>
+        <w:shd w:val="clear" w:color="auto" w:fill="FFFFFF"/>
+        <w:spacing w:before="60" w:after="100" w:afterAutospacing="1"/>
+        <w:rPr>
+          <w:rFonts w:ascii="Segoe UI" w:hAnsi="Segoe UI" w:cs="Segoe UI"/>
+          <w:color w:val="24292F"/>
+        </w:rPr>
+      </w:pPr>
+      <w:hyperlink r:id="rId24" w:history="1">
+        <w:proofErr w:type="spellStart"/>
+        <w:r>
+          <w:rPr>
+            <w:rStyle w:val="Hyperlink"/>
+            <w:rFonts w:ascii="Segoe UI" w:hAnsi="Segoe UI" w:cs="Segoe UI"/>
+          </w:rPr>
+          <w:t>Links</w:t>
+        </w:r>
+        <w:proofErr w:type="spellEnd"/>
+      </w:hyperlink>
+    </w:p>
+    <w:p/>
+    <w:p/>
+    <w:p/>
     <w:p/>
     <w:p/>
     <w:sectPr>
@@ -24,6 +1807,923 @@
     </w:sectPr>
   </w:body>
 </w:document>
+</file>
+
+<file path=word/numbering.xml><?xml version="1.0" encoding="utf-8"?>
+<w:numbering xmlns:wpc="http://schemas.microsoft.com/office/word/2010/wordprocessingCanvas" xmlns:cx="http://schemas.microsoft.com/office/drawing/2014/chartex" xmlns:cx1="http://schemas.microsoft.com/office/drawing/2015/9/8/chartex" xmlns:cx2="http://schemas.microsoft.com/office/drawing/2015/10/21/chartex" xmlns:cx3="http://schemas.microsoft.com/office/drawing/2016/5/9/chartex" xmlns:cx4="http://schemas.microsoft.com/office/drawing/2016/5/10/chartex" xmlns:cx5="http://schemas.microsoft.com/office/drawing/2016/5/11/chartex" xmlns:cx6="http://schemas.microsoft.com/office/drawing/2016/5/12/chartex" xmlns:cx7="http://schemas.microsoft.com/office/drawing/2016/5/13/chartex" xmlns:cx8="http://schemas.microsoft.com/office/drawing/2016/5/14/chartex" xmlns:mc="http://schemas.openxmlformats.org/markup-compatibility/2006" xmlns:aink="http://schemas.microsoft.com/office/drawing/2016/ink" xmlns:am3d="http://schemas.microsoft.com/office/drawing/2017/model3d" xmlns:o="urn:schemas-microsoft-com:office:office" xmlns:oel="http://schemas.microsoft.com/office/2019/extlst" xmlns:r="http://schemas.openxmlformats.org/officeDocument/2006/relationships" xmlns:m="http://schemas.openxmlformats.org/officeDocument/2006/math" xmlns:v="urn:schemas-microsoft-com:vml" xmlns:wp14="http://schemas.microsoft.com/office/word/2010/wordprocessingDrawing" xmlns:wp="http://schemas.openxmlformats.org/drawingml/2006/wordprocessingDrawing" xmlns:w10="urn:schemas-microsoft-com:office:word" xmlns:w="http://schemas.openxmlformats.org/wordprocessingml/2006/main" xmlns:w14="http://schemas.microsoft.com/office/word/2010/wordml" xmlns:w15="http://schemas.microsoft.com/office/word/2012/wordml" xmlns:w16cex="http://schemas.microsoft.com/office/word/2018/wordml/cex" xmlns:w16cid="http://schemas.microsoft.com/office/word/2016/wordml/cid" xmlns:w16="http://schemas.microsoft.com/office/word/2018/wordml" xmlns:w16sdtdh="http://schemas.microsoft.com/office/word/2020/wordml/sdtdatahash" xmlns:w16se="http://schemas.microsoft.com/office/word/2015/wordml/symex" xmlns:wpg="http://schemas.microsoft.com/office/word/2010/wordprocessingGroup" xmlns:wpi="http://schemas.microsoft.com/office/word/2010/wordprocessingInk" xmlns:wne="http://schemas.microsoft.com/office/word/2006/wordml" xmlns:wps="http://schemas.microsoft.com/office/word/2010/wordprocessingShape" mc:Ignorable="w14 w15 w16se w16cid w16 w16cex w16sdtdh wp14">
+  <w:abstractNum w:abstractNumId="0" w15:restartNumberingAfterBreak="0">
+    <w:nsid w:val="00670BE4"/>
+    <w:multiLevelType w:val="multilevel"/>
+    <w:tmpl w:val="BDDAE4B6"/>
+    <w:lvl w:ilvl="0">
+      <w:start w:val="1"/>
+      <w:numFmt w:val="bullet"/>
+      <w:lvlText w:val=""/>
+      <w:lvlJc w:val="left"/>
+      <w:pPr>
+        <w:tabs>
+          <w:tab w:val="num" w:pos="720"/>
+        </w:tabs>
+        <w:ind w:left="720" w:hanging="360"/>
+      </w:pPr>
+      <w:rPr>
+        <w:rFonts w:ascii="Symbol" w:hAnsi="Symbol" w:hint="default"/>
+        <w:sz w:val="20"/>
+      </w:rPr>
+    </w:lvl>
+    <w:lvl w:ilvl="1">
+      <w:start w:val="1"/>
+      <w:numFmt w:val="bullet"/>
+      <w:lvlText w:val="o"/>
+      <w:lvlJc w:val="left"/>
+      <w:pPr>
+        <w:tabs>
+          <w:tab w:val="num" w:pos="1440"/>
+        </w:tabs>
+        <w:ind w:left="1440" w:hanging="360"/>
+      </w:pPr>
+      <w:rPr>
+        <w:rFonts w:ascii="Courier New" w:hAnsi="Courier New" w:hint="default"/>
+        <w:sz w:val="20"/>
+      </w:rPr>
+    </w:lvl>
+    <w:lvl w:ilvl="2" w:tentative="1">
+      <w:start w:val="1"/>
+      <w:numFmt w:val="bullet"/>
+      <w:lvlText w:val=""/>
+      <w:lvlJc w:val="left"/>
+      <w:pPr>
+        <w:tabs>
+          <w:tab w:val="num" w:pos="2160"/>
+        </w:tabs>
+        <w:ind w:left="2160" w:hanging="360"/>
+      </w:pPr>
+      <w:rPr>
+        <w:rFonts w:ascii="Wingdings" w:hAnsi="Wingdings" w:hint="default"/>
+        <w:sz w:val="20"/>
+      </w:rPr>
+    </w:lvl>
+    <w:lvl w:ilvl="3" w:tentative="1">
+      <w:start w:val="1"/>
+      <w:numFmt w:val="bullet"/>
+      <w:lvlText w:val=""/>
+      <w:lvlJc w:val="left"/>
+      <w:pPr>
+        <w:tabs>
+          <w:tab w:val="num" w:pos="2880"/>
+        </w:tabs>
+        <w:ind w:left="2880" w:hanging="360"/>
+      </w:pPr>
+      <w:rPr>
+        <w:rFonts w:ascii="Wingdings" w:hAnsi="Wingdings" w:hint="default"/>
+        <w:sz w:val="20"/>
+      </w:rPr>
+    </w:lvl>
+    <w:lvl w:ilvl="4" w:tentative="1">
+      <w:start w:val="1"/>
+      <w:numFmt w:val="bullet"/>
+      <w:lvlText w:val=""/>
+      <w:lvlJc w:val="left"/>
+      <w:pPr>
+        <w:tabs>
+          <w:tab w:val="num" w:pos="3600"/>
+        </w:tabs>
+        <w:ind w:left="3600" w:hanging="360"/>
+      </w:pPr>
+      <w:rPr>
+        <w:rFonts w:ascii="Wingdings" w:hAnsi="Wingdings" w:hint="default"/>
+        <w:sz w:val="20"/>
+      </w:rPr>
+    </w:lvl>
+    <w:lvl w:ilvl="5" w:tentative="1">
+      <w:start w:val="1"/>
+      <w:numFmt w:val="bullet"/>
+      <w:lvlText w:val=""/>
+      <w:lvlJc w:val="left"/>
+      <w:pPr>
+        <w:tabs>
+          <w:tab w:val="num" w:pos="4320"/>
+        </w:tabs>
+        <w:ind w:left="4320" w:hanging="360"/>
+      </w:pPr>
+      <w:rPr>
+        <w:rFonts w:ascii="Wingdings" w:hAnsi="Wingdings" w:hint="default"/>
+        <w:sz w:val="20"/>
+      </w:rPr>
+    </w:lvl>
+    <w:lvl w:ilvl="6" w:tentative="1">
+      <w:start w:val="1"/>
+      <w:numFmt w:val="bullet"/>
+      <w:lvlText w:val=""/>
+      <w:lvlJc w:val="left"/>
+      <w:pPr>
+        <w:tabs>
+          <w:tab w:val="num" w:pos="5040"/>
+        </w:tabs>
+        <w:ind w:left="5040" w:hanging="360"/>
+      </w:pPr>
+      <w:rPr>
+        <w:rFonts w:ascii="Wingdings" w:hAnsi="Wingdings" w:hint="default"/>
+        <w:sz w:val="20"/>
+      </w:rPr>
+    </w:lvl>
+    <w:lvl w:ilvl="7" w:tentative="1">
+      <w:start w:val="1"/>
+      <w:numFmt w:val="bullet"/>
+      <w:lvlText w:val=""/>
+      <w:lvlJc w:val="left"/>
+      <w:pPr>
+        <w:tabs>
+          <w:tab w:val="num" w:pos="5760"/>
+        </w:tabs>
+        <w:ind w:left="5760" w:hanging="360"/>
+      </w:pPr>
+      <w:rPr>
+        <w:rFonts w:ascii="Wingdings" w:hAnsi="Wingdings" w:hint="default"/>
+        <w:sz w:val="20"/>
+      </w:rPr>
+    </w:lvl>
+    <w:lvl w:ilvl="8" w:tentative="1">
+      <w:start w:val="1"/>
+      <w:numFmt w:val="bullet"/>
+      <w:lvlText w:val=""/>
+      <w:lvlJc w:val="left"/>
+      <w:pPr>
+        <w:tabs>
+          <w:tab w:val="num" w:pos="6480"/>
+        </w:tabs>
+        <w:ind w:left="6480" w:hanging="360"/>
+      </w:pPr>
+      <w:rPr>
+        <w:rFonts w:ascii="Wingdings" w:hAnsi="Wingdings" w:hint="default"/>
+        <w:sz w:val="20"/>
+      </w:rPr>
+    </w:lvl>
+  </w:abstractNum>
+  <w:abstractNum w:abstractNumId="1" w15:restartNumberingAfterBreak="0">
+    <w:nsid w:val="0F7B0E62"/>
+    <w:multiLevelType w:val="multilevel"/>
+    <w:tmpl w:val="114C0184"/>
+    <w:lvl w:ilvl="0">
+      <w:start w:val="1"/>
+      <w:numFmt w:val="bullet"/>
+      <w:lvlText w:val=""/>
+      <w:lvlJc w:val="left"/>
+      <w:pPr>
+        <w:tabs>
+          <w:tab w:val="num" w:pos="720"/>
+        </w:tabs>
+        <w:ind w:left="720" w:hanging="360"/>
+      </w:pPr>
+      <w:rPr>
+        <w:rFonts w:ascii="Symbol" w:hAnsi="Symbol" w:hint="default"/>
+        <w:sz w:val="20"/>
+      </w:rPr>
+    </w:lvl>
+    <w:lvl w:ilvl="1" w:tentative="1">
+      <w:start w:val="1"/>
+      <w:numFmt w:val="bullet"/>
+      <w:lvlText w:val="o"/>
+      <w:lvlJc w:val="left"/>
+      <w:pPr>
+        <w:tabs>
+          <w:tab w:val="num" w:pos="1440"/>
+        </w:tabs>
+        <w:ind w:left="1440" w:hanging="360"/>
+      </w:pPr>
+      <w:rPr>
+        <w:rFonts w:ascii="Courier New" w:hAnsi="Courier New" w:hint="default"/>
+        <w:sz w:val="20"/>
+      </w:rPr>
+    </w:lvl>
+    <w:lvl w:ilvl="2" w:tentative="1">
+      <w:start w:val="1"/>
+      <w:numFmt w:val="bullet"/>
+      <w:lvlText w:val=""/>
+      <w:lvlJc w:val="left"/>
+      <w:pPr>
+        <w:tabs>
+          <w:tab w:val="num" w:pos="2160"/>
+        </w:tabs>
+        <w:ind w:left="2160" w:hanging="360"/>
+      </w:pPr>
+      <w:rPr>
+        <w:rFonts w:ascii="Wingdings" w:hAnsi="Wingdings" w:hint="default"/>
+        <w:sz w:val="20"/>
+      </w:rPr>
+    </w:lvl>
+    <w:lvl w:ilvl="3" w:tentative="1">
+      <w:start w:val="1"/>
+      <w:numFmt w:val="bullet"/>
+      <w:lvlText w:val=""/>
+      <w:lvlJc w:val="left"/>
+      <w:pPr>
+        <w:tabs>
+          <w:tab w:val="num" w:pos="2880"/>
+        </w:tabs>
+        <w:ind w:left="2880" w:hanging="360"/>
+      </w:pPr>
+      <w:rPr>
+        <w:rFonts w:ascii="Wingdings" w:hAnsi="Wingdings" w:hint="default"/>
+        <w:sz w:val="20"/>
+      </w:rPr>
+    </w:lvl>
+    <w:lvl w:ilvl="4" w:tentative="1">
+      <w:start w:val="1"/>
+      <w:numFmt w:val="bullet"/>
+      <w:lvlText w:val=""/>
+      <w:lvlJc w:val="left"/>
+      <w:pPr>
+        <w:tabs>
+          <w:tab w:val="num" w:pos="3600"/>
+        </w:tabs>
+        <w:ind w:left="3600" w:hanging="360"/>
+      </w:pPr>
+      <w:rPr>
+        <w:rFonts w:ascii="Wingdings" w:hAnsi="Wingdings" w:hint="default"/>
+        <w:sz w:val="20"/>
+      </w:rPr>
+    </w:lvl>
+    <w:lvl w:ilvl="5" w:tentative="1">
+      <w:start w:val="1"/>
+      <w:numFmt w:val="bullet"/>
+      <w:lvlText w:val=""/>
+      <w:lvlJc w:val="left"/>
+      <w:pPr>
+        <w:tabs>
+          <w:tab w:val="num" w:pos="4320"/>
+        </w:tabs>
+        <w:ind w:left="4320" w:hanging="360"/>
+      </w:pPr>
+      <w:rPr>
+        <w:rFonts w:ascii="Wingdings" w:hAnsi="Wingdings" w:hint="default"/>
+        <w:sz w:val="20"/>
+      </w:rPr>
+    </w:lvl>
+    <w:lvl w:ilvl="6" w:tentative="1">
+      <w:start w:val="1"/>
+      <w:numFmt w:val="bullet"/>
+      <w:lvlText w:val=""/>
+      <w:lvlJc w:val="left"/>
+      <w:pPr>
+        <w:tabs>
+          <w:tab w:val="num" w:pos="5040"/>
+        </w:tabs>
+        <w:ind w:left="5040" w:hanging="360"/>
+      </w:pPr>
+      <w:rPr>
+        <w:rFonts w:ascii="Wingdings" w:hAnsi="Wingdings" w:hint="default"/>
+        <w:sz w:val="20"/>
+      </w:rPr>
+    </w:lvl>
+    <w:lvl w:ilvl="7" w:tentative="1">
+      <w:start w:val="1"/>
+      <w:numFmt w:val="bullet"/>
+      <w:lvlText w:val=""/>
+      <w:lvlJc w:val="left"/>
+      <w:pPr>
+        <w:tabs>
+          <w:tab w:val="num" w:pos="5760"/>
+        </w:tabs>
+        <w:ind w:left="5760" w:hanging="360"/>
+      </w:pPr>
+      <w:rPr>
+        <w:rFonts w:ascii="Wingdings" w:hAnsi="Wingdings" w:hint="default"/>
+        <w:sz w:val="20"/>
+      </w:rPr>
+    </w:lvl>
+    <w:lvl w:ilvl="8" w:tentative="1">
+      <w:start w:val="1"/>
+      <w:numFmt w:val="bullet"/>
+      <w:lvlText w:val=""/>
+      <w:lvlJc w:val="left"/>
+      <w:pPr>
+        <w:tabs>
+          <w:tab w:val="num" w:pos="6480"/>
+        </w:tabs>
+        <w:ind w:left="6480" w:hanging="360"/>
+      </w:pPr>
+      <w:rPr>
+        <w:rFonts w:ascii="Wingdings" w:hAnsi="Wingdings" w:hint="default"/>
+        <w:sz w:val="20"/>
+      </w:rPr>
+    </w:lvl>
+  </w:abstractNum>
+  <w:abstractNum w:abstractNumId="2" w15:restartNumberingAfterBreak="0">
+    <w:nsid w:val="1D7E2DA0"/>
+    <w:multiLevelType w:val="multilevel"/>
+    <w:tmpl w:val="41105064"/>
+    <w:lvl w:ilvl="0">
+      <w:start w:val="1"/>
+      <w:numFmt w:val="bullet"/>
+      <w:lvlText w:val=""/>
+      <w:lvlJc w:val="left"/>
+      <w:pPr>
+        <w:tabs>
+          <w:tab w:val="num" w:pos="720"/>
+        </w:tabs>
+        <w:ind w:left="720" w:hanging="360"/>
+      </w:pPr>
+      <w:rPr>
+        <w:rFonts w:ascii="Symbol" w:hAnsi="Symbol" w:hint="default"/>
+        <w:sz w:val="20"/>
+      </w:rPr>
+    </w:lvl>
+    <w:lvl w:ilvl="1">
+      <w:start w:val="1"/>
+      <w:numFmt w:val="bullet"/>
+      <w:lvlText w:val="o"/>
+      <w:lvlJc w:val="left"/>
+      <w:pPr>
+        <w:tabs>
+          <w:tab w:val="num" w:pos="1440"/>
+        </w:tabs>
+        <w:ind w:left="1440" w:hanging="360"/>
+      </w:pPr>
+      <w:rPr>
+        <w:rFonts w:ascii="Courier New" w:hAnsi="Courier New" w:hint="default"/>
+        <w:sz w:val="20"/>
+      </w:rPr>
+    </w:lvl>
+    <w:lvl w:ilvl="2">
+      <w:start w:val="1"/>
+      <w:numFmt w:val="bullet"/>
+      <w:lvlText w:val=""/>
+      <w:lvlJc w:val="left"/>
+      <w:pPr>
+        <w:tabs>
+          <w:tab w:val="num" w:pos="2160"/>
+        </w:tabs>
+        <w:ind w:left="2160" w:hanging="360"/>
+      </w:pPr>
+      <w:rPr>
+        <w:rFonts w:ascii="Wingdings" w:hAnsi="Wingdings" w:hint="default"/>
+        <w:sz w:val="20"/>
+      </w:rPr>
+    </w:lvl>
+    <w:lvl w:ilvl="3" w:tentative="1">
+      <w:start w:val="1"/>
+      <w:numFmt w:val="bullet"/>
+      <w:lvlText w:val=""/>
+      <w:lvlJc w:val="left"/>
+      <w:pPr>
+        <w:tabs>
+          <w:tab w:val="num" w:pos="2880"/>
+        </w:tabs>
+        <w:ind w:left="2880" w:hanging="360"/>
+      </w:pPr>
+      <w:rPr>
+        <w:rFonts w:ascii="Wingdings" w:hAnsi="Wingdings" w:hint="default"/>
+        <w:sz w:val="20"/>
+      </w:rPr>
+    </w:lvl>
+    <w:lvl w:ilvl="4" w:tentative="1">
+      <w:start w:val="1"/>
+      <w:numFmt w:val="bullet"/>
+      <w:lvlText w:val=""/>
+      <w:lvlJc w:val="left"/>
+      <w:pPr>
+        <w:tabs>
+          <w:tab w:val="num" w:pos="3600"/>
+        </w:tabs>
+        <w:ind w:left="3600" w:hanging="360"/>
+      </w:pPr>
+      <w:rPr>
+        <w:rFonts w:ascii="Wingdings" w:hAnsi="Wingdings" w:hint="default"/>
+        <w:sz w:val="20"/>
+      </w:rPr>
+    </w:lvl>
+    <w:lvl w:ilvl="5" w:tentative="1">
+      <w:start w:val="1"/>
+      <w:numFmt w:val="bullet"/>
+      <w:lvlText w:val=""/>
+      <w:lvlJc w:val="left"/>
+      <w:pPr>
+        <w:tabs>
+          <w:tab w:val="num" w:pos="4320"/>
+        </w:tabs>
+        <w:ind w:left="4320" w:hanging="360"/>
+      </w:pPr>
+      <w:rPr>
+        <w:rFonts w:ascii="Wingdings" w:hAnsi="Wingdings" w:hint="default"/>
+        <w:sz w:val="20"/>
+      </w:rPr>
+    </w:lvl>
+    <w:lvl w:ilvl="6" w:tentative="1">
+      <w:start w:val="1"/>
+      <w:numFmt w:val="bullet"/>
+      <w:lvlText w:val=""/>
+      <w:lvlJc w:val="left"/>
+      <w:pPr>
+        <w:tabs>
+          <w:tab w:val="num" w:pos="5040"/>
+        </w:tabs>
+        <w:ind w:left="5040" w:hanging="360"/>
+      </w:pPr>
+      <w:rPr>
+        <w:rFonts w:ascii="Wingdings" w:hAnsi="Wingdings" w:hint="default"/>
+        <w:sz w:val="20"/>
+      </w:rPr>
+    </w:lvl>
+    <w:lvl w:ilvl="7" w:tentative="1">
+      <w:start w:val="1"/>
+      <w:numFmt w:val="bullet"/>
+      <w:lvlText w:val=""/>
+      <w:lvlJc w:val="left"/>
+      <w:pPr>
+        <w:tabs>
+          <w:tab w:val="num" w:pos="5760"/>
+        </w:tabs>
+        <w:ind w:left="5760" w:hanging="360"/>
+      </w:pPr>
+      <w:rPr>
+        <w:rFonts w:ascii="Wingdings" w:hAnsi="Wingdings" w:hint="default"/>
+        <w:sz w:val="20"/>
+      </w:rPr>
+    </w:lvl>
+    <w:lvl w:ilvl="8" w:tentative="1">
+      <w:start w:val="1"/>
+      <w:numFmt w:val="bullet"/>
+      <w:lvlText w:val=""/>
+      <w:lvlJc w:val="left"/>
+      <w:pPr>
+        <w:tabs>
+          <w:tab w:val="num" w:pos="6480"/>
+        </w:tabs>
+        <w:ind w:left="6480" w:hanging="360"/>
+      </w:pPr>
+      <w:rPr>
+        <w:rFonts w:ascii="Wingdings" w:hAnsi="Wingdings" w:hint="default"/>
+        <w:sz w:val="20"/>
+      </w:rPr>
+    </w:lvl>
+  </w:abstractNum>
+  <w:abstractNum w:abstractNumId="3" w15:restartNumberingAfterBreak="0">
+    <w:nsid w:val="2FF74ABB"/>
+    <w:multiLevelType w:val="multilevel"/>
+    <w:tmpl w:val="53A08BAE"/>
+    <w:lvl w:ilvl="0">
+      <w:start w:val="1"/>
+      <w:numFmt w:val="bullet"/>
+      <w:lvlText w:val=""/>
+      <w:lvlJc w:val="left"/>
+      <w:pPr>
+        <w:tabs>
+          <w:tab w:val="num" w:pos="720"/>
+        </w:tabs>
+        <w:ind w:left="720" w:hanging="360"/>
+      </w:pPr>
+      <w:rPr>
+        <w:rFonts w:ascii="Symbol" w:hAnsi="Symbol" w:hint="default"/>
+        <w:sz w:val="20"/>
+      </w:rPr>
+    </w:lvl>
+    <w:lvl w:ilvl="1" w:tentative="1">
+      <w:start w:val="1"/>
+      <w:numFmt w:val="bullet"/>
+      <w:lvlText w:val="o"/>
+      <w:lvlJc w:val="left"/>
+      <w:pPr>
+        <w:tabs>
+          <w:tab w:val="num" w:pos="1440"/>
+        </w:tabs>
+        <w:ind w:left="1440" w:hanging="360"/>
+      </w:pPr>
+      <w:rPr>
+        <w:rFonts w:ascii="Courier New" w:hAnsi="Courier New" w:hint="default"/>
+        <w:sz w:val="20"/>
+      </w:rPr>
+    </w:lvl>
+    <w:lvl w:ilvl="2" w:tentative="1">
+      <w:start w:val="1"/>
+      <w:numFmt w:val="bullet"/>
+      <w:lvlText w:val=""/>
+      <w:lvlJc w:val="left"/>
+      <w:pPr>
+        <w:tabs>
+          <w:tab w:val="num" w:pos="2160"/>
+        </w:tabs>
+        <w:ind w:left="2160" w:hanging="360"/>
+      </w:pPr>
+      <w:rPr>
+        <w:rFonts w:ascii="Wingdings" w:hAnsi="Wingdings" w:hint="default"/>
+        <w:sz w:val="20"/>
+      </w:rPr>
+    </w:lvl>
+    <w:lvl w:ilvl="3" w:tentative="1">
+      <w:start w:val="1"/>
+      <w:numFmt w:val="bullet"/>
+      <w:lvlText w:val=""/>
+      <w:lvlJc w:val="left"/>
+      <w:pPr>
+        <w:tabs>
+          <w:tab w:val="num" w:pos="2880"/>
+        </w:tabs>
+        <w:ind w:left="2880" w:hanging="360"/>
+      </w:pPr>
+      <w:rPr>
+        <w:rFonts w:ascii="Wingdings" w:hAnsi="Wingdings" w:hint="default"/>
+        <w:sz w:val="20"/>
+      </w:rPr>
+    </w:lvl>
+    <w:lvl w:ilvl="4" w:tentative="1">
+      <w:start w:val="1"/>
+      <w:numFmt w:val="bullet"/>
+      <w:lvlText w:val=""/>
+      <w:lvlJc w:val="left"/>
+      <w:pPr>
+        <w:tabs>
+          <w:tab w:val="num" w:pos="3600"/>
+        </w:tabs>
+        <w:ind w:left="3600" w:hanging="360"/>
+      </w:pPr>
+      <w:rPr>
+        <w:rFonts w:ascii="Wingdings" w:hAnsi="Wingdings" w:hint="default"/>
+        <w:sz w:val="20"/>
+      </w:rPr>
+    </w:lvl>
+    <w:lvl w:ilvl="5" w:tentative="1">
+      <w:start w:val="1"/>
+      <w:numFmt w:val="bullet"/>
+      <w:lvlText w:val=""/>
+      <w:lvlJc w:val="left"/>
+      <w:pPr>
+        <w:tabs>
+          <w:tab w:val="num" w:pos="4320"/>
+        </w:tabs>
+        <w:ind w:left="4320" w:hanging="360"/>
+      </w:pPr>
+      <w:rPr>
+        <w:rFonts w:ascii="Wingdings" w:hAnsi="Wingdings" w:hint="default"/>
+        <w:sz w:val="20"/>
+      </w:rPr>
+    </w:lvl>
+    <w:lvl w:ilvl="6" w:tentative="1">
+      <w:start w:val="1"/>
+      <w:numFmt w:val="bullet"/>
+      <w:lvlText w:val=""/>
+      <w:lvlJc w:val="left"/>
+      <w:pPr>
+        <w:tabs>
+          <w:tab w:val="num" w:pos="5040"/>
+        </w:tabs>
+        <w:ind w:left="5040" w:hanging="360"/>
+      </w:pPr>
+      <w:rPr>
+        <w:rFonts w:ascii="Wingdings" w:hAnsi="Wingdings" w:hint="default"/>
+        <w:sz w:val="20"/>
+      </w:rPr>
+    </w:lvl>
+    <w:lvl w:ilvl="7" w:tentative="1">
+      <w:start w:val="1"/>
+      <w:numFmt w:val="bullet"/>
+      <w:lvlText w:val=""/>
+      <w:lvlJc w:val="left"/>
+      <w:pPr>
+        <w:tabs>
+          <w:tab w:val="num" w:pos="5760"/>
+        </w:tabs>
+        <w:ind w:left="5760" w:hanging="360"/>
+      </w:pPr>
+      <w:rPr>
+        <w:rFonts w:ascii="Wingdings" w:hAnsi="Wingdings" w:hint="default"/>
+        <w:sz w:val="20"/>
+      </w:rPr>
+    </w:lvl>
+    <w:lvl w:ilvl="8" w:tentative="1">
+      <w:start w:val="1"/>
+      <w:numFmt w:val="bullet"/>
+      <w:lvlText w:val=""/>
+      <w:lvlJc w:val="left"/>
+      <w:pPr>
+        <w:tabs>
+          <w:tab w:val="num" w:pos="6480"/>
+        </w:tabs>
+        <w:ind w:left="6480" w:hanging="360"/>
+      </w:pPr>
+      <w:rPr>
+        <w:rFonts w:ascii="Wingdings" w:hAnsi="Wingdings" w:hint="default"/>
+        <w:sz w:val="20"/>
+      </w:rPr>
+    </w:lvl>
+  </w:abstractNum>
+  <w:abstractNum w:abstractNumId="4" w15:restartNumberingAfterBreak="0">
+    <w:nsid w:val="729D3D1F"/>
+    <w:multiLevelType w:val="multilevel"/>
+    <w:tmpl w:val="141E1D1A"/>
+    <w:lvl w:ilvl="0">
+      <w:start w:val="1"/>
+      <w:numFmt w:val="bullet"/>
+      <w:lvlText w:val=""/>
+      <w:lvlJc w:val="left"/>
+      <w:pPr>
+        <w:tabs>
+          <w:tab w:val="num" w:pos="720"/>
+        </w:tabs>
+        <w:ind w:left="720" w:hanging="360"/>
+      </w:pPr>
+      <w:rPr>
+        <w:rFonts w:ascii="Symbol" w:hAnsi="Symbol" w:hint="default"/>
+        <w:sz w:val="20"/>
+      </w:rPr>
+    </w:lvl>
+    <w:lvl w:ilvl="1">
+      <w:start w:val="1"/>
+      <w:numFmt w:val="bullet"/>
+      <w:lvlText w:val="o"/>
+      <w:lvlJc w:val="left"/>
+      <w:pPr>
+        <w:tabs>
+          <w:tab w:val="num" w:pos="1440"/>
+        </w:tabs>
+        <w:ind w:left="1440" w:hanging="360"/>
+      </w:pPr>
+      <w:rPr>
+        <w:rFonts w:ascii="Courier New" w:hAnsi="Courier New" w:hint="default"/>
+        <w:sz w:val="20"/>
+      </w:rPr>
+    </w:lvl>
+    <w:lvl w:ilvl="2" w:tentative="1">
+      <w:start w:val="1"/>
+      <w:numFmt w:val="bullet"/>
+      <w:lvlText w:val=""/>
+      <w:lvlJc w:val="left"/>
+      <w:pPr>
+        <w:tabs>
+          <w:tab w:val="num" w:pos="2160"/>
+        </w:tabs>
+        <w:ind w:left="2160" w:hanging="360"/>
+      </w:pPr>
+      <w:rPr>
+        <w:rFonts w:ascii="Wingdings" w:hAnsi="Wingdings" w:hint="default"/>
+        <w:sz w:val="20"/>
+      </w:rPr>
+    </w:lvl>
+    <w:lvl w:ilvl="3" w:tentative="1">
+      <w:start w:val="1"/>
+      <w:numFmt w:val="bullet"/>
+      <w:lvlText w:val=""/>
+      <w:lvlJc w:val="left"/>
+      <w:pPr>
+        <w:tabs>
+          <w:tab w:val="num" w:pos="2880"/>
+        </w:tabs>
+        <w:ind w:left="2880" w:hanging="360"/>
+      </w:pPr>
+      <w:rPr>
+        <w:rFonts w:ascii="Wingdings" w:hAnsi="Wingdings" w:hint="default"/>
+        <w:sz w:val="20"/>
+      </w:rPr>
+    </w:lvl>
+    <w:lvl w:ilvl="4" w:tentative="1">
+      <w:start w:val="1"/>
+      <w:numFmt w:val="bullet"/>
+      <w:lvlText w:val=""/>
+      <w:lvlJc w:val="left"/>
+      <w:pPr>
+        <w:tabs>
+          <w:tab w:val="num" w:pos="3600"/>
+        </w:tabs>
+        <w:ind w:left="3600" w:hanging="360"/>
+      </w:pPr>
+      <w:rPr>
+        <w:rFonts w:ascii="Wingdings" w:hAnsi="Wingdings" w:hint="default"/>
+        <w:sz w:val="20"/>
+      </w:rPr>
+    </w:lvl>
+    <w:lvl w:ilvl="5" w:tentative="1">
+      <w:start w:val="1"/>
+      <w:numFmt w:val="bullet"/>
+      <w:lvlText w:val=""/>
+      <w:lvlJc w:val="left"/>
+      <w:pPr>
+        <w:tabs>
+          <w:tab w:val="num" w:pos="4320"/>
+        </w:tabs>
+        <w:ind w:left="4320" w:hanging="360"/>
+      </w:pPr>
+      <w:rPr>
+        <w:rFonts w:ascii="Wingdings" w:hAnsi="Wingdings" w:hint="default"/>
+        <w:sz w:val="20"/>
+      </w:rPr>
+    </w:lvl>
+    <w:lvl w:ilvl="6" w:tentative="1">
+      <w:start w:val="1"/>
+      <w:numFmt w:val="bullet"/>
+      <w:lvlText w:val=""/>
+      <w:lvlJc w:val="left"/>
+      <w:pPr>
+        <w:tabs>
+          <w:tab w:val="num" w:pos="5040"/>
+        </w:tabs>
+        <w:ind w:left="5040" w:hanging="360"/>
+      </w:pPr>
+      <w:rPr>
+        <w:rFonts w:ascii="Wingdings" w:hAnsi="Wingdings" w:hint="default"/>
+        <w:sz w:val="20"/>
+      </w:rPr>
+    </w:lvl>
+    <w:lvl w:ilvl="7" w:tentative="1">
+      <w:start w:val="1"/>
+      <w:numFmt w:val="bullet"/>
+      <w:lvlText w:val=""/>
+      <w:lvlJc w:val="left"/>
+      <w:pPr>
+        <w:tabs>
+          <w:tab w:val="num" w:pos="5760"/>
+        </w:tabs>
+        <w:ind w:left="5760" w:hanging="360"/>
+      </w:pPr>
+      <w:rPr>
+        <w:rFonts w:ascii="Wingdings" w:hAnsi="Wingdings" w:hint="default"/>
+        <w:sz w:val="20"/>
+      </w:rPr>
+    </w:lvl>
+    <w:lvl w:ilvl="8" w:tentative="1">
+      <w:start w:val="1"/>
+      <w:numFmt w:val="bullet"/>
+      <w:lvlText w:val=""/>
+      <w:lvlJc w:val="left"/>
+      <w:pPr>
+        <w:tabs>
+          <w:tab w:val="num" w:pos="6480"/>
+        </w:tabs>
+        <w:ind w:left="6480" w:hanging="360"/>
+      </w:pPr>
+      <w:rPr>
+        <w:rFonts w:ascii="Wingdings" w:hAnsi="Wingdings" w:hint="default"/>
+        <w:sz w:val="20"/>
+      </w:rPr>
+    </w:lvl>
+  </w:abstractNum>
+  <w:abstractNum w:abstractNumId="5" w15:restartNumberingAfterBreak="0">
+    <w:nsid w:val="765031BD"/>
+    <w:multiLevelType w:val="multilevel"/>
+    <w:tmpl w:val="B6BE0A96"/>
+    <w:lvl w:ilvl="0">
+      <w:start w:val="1"/>
+      <w:numFmt w:val="bullet"/>
+      <w:lvlText w:val=""/>
+      <w:lvlJc w:val="left"/>
+      <w:pPr>
+        <w:tabs>
+          <w:tab w:val="num" w:pos="720"/>
+        </w:tabs>
+        <w:ind w:left="720" w:hanging="360"/>
+      </w:pPr>
+      <w:rPr>
+        <w:rFonts w:ascii="Symbol" w:hAnsi="Symbol" w:hint="default"/>
+        <w:sz w:val="20"/>
+      </w:rPr>
+    </w:lvl>
+    <w:lvl w:ilvl="1" w:tentative="1">
+      <w:start w:val="1"/>
+      <w:numFmt w:val="bullet"/>
+      <w:lvlText w:val="o"/>
+      <w:lvlJc w:val="left"/>
+      <w:pPr>
+        <w:tabs>
+          <w:tab w:val="num" w:pos="1440"/>
+        </w:tabs>
+        <w:ind w:left="1440" w:hanging="360"/>
+      </w:pPr>
+      <w:rPr>
+        <w:rFonts w:ascii="Courier New" w:hAnsi="Courier New" w:hint="default"/>
+        <w:sz w:val="20"/>
+      </w:rPr>
+    </w:lvl>
+    <w:lvl w:ilvl="2" w:tentative="1">
+      <w:start w:val="1"/>
+      <w:numFmt w:val="bullet"/>
+      <w:lvlText w:val=""/>
+      <w:lvlJc w:val="left"/>
+      <w:pPr>
+        <w:tabs>
+          <w:tab w:val="num" w:pos="2160"/>
+        </w:tabs>
+        <w:ind w:left="2160" w:hanging="360"/>
+      </w:pPr>
+      <w:rPr>
+        <w:rFonts w:ascii="Wingdings" w:hAnsi="Wingdings" w:hint="default"/>
+        <w:sz w:val="20"/>
+      </w:rPr>
+    </w:lvl>
+    <w:lvl w:ilvl="3" w:tentative="1">
+      <w:start w:val="1"/>
+      <w:numFmt w:val="bullet"/>
+      <w:lvlText w:val=""/>
+      <w:lvlJc w:val="left"/>
+      <w:pPr>
+        <w:tabs>
+          <w:tab w:val="num" w:pos="2880"/>
+        </w:tabs>
+        <w:ind w:left="2880" w:hanging="360"/>
+      </w:pPr>
+      <w:rPr>
+        <w:rFonts w:ascii="Wingdings" w:hAnsi="Wingdings" w:hint="default"/>
+        <w:sz w:val="20"/>
+      </w:rPr>
+    </w:lvl>
+    <w:lvl w:ilvl="4" w:tentative="1">
+      <w:start w:val="1"/>
+      <w:numFmt w:val="bullet"/>
+      <w:lvlText w:val=""/>
+      <w:lvlJc w:val="left"/>
+      <w:pPr>
+        <w:tabs>
+          <w:tab w:val="num" w:pos="3600"/>
+        </w:tabs>
+        <w:ind w:left="3600" w:hanging="360"/>
+      </w:pPr>
+      <w:rPr>
+        <w:rFonts w:ascii="Wingdings" w:hAnsi="Wingdings" w:hint="default"/>
+        <w:sz w:val="20"/>
+      </w:rPr>
+    </w:lvl>
+    <w:lvl w:ilvl="5" w:tentative="1">
+      <w:start w:val="1"/>
+      <w:numFmt w:val="bullet"/>
+      <w:lvlText w:val=""/>
+      <w:lvlJc w:val="left"/>
+      <w:pPr>
+        <w:tabs>
+          <w:tab w:val="num" w:pos="4320"/>
+        </w:tabs>
+        <w:ind w:left="4320" w:hanging="360"/>
+      </w:pPr>
+      <w:rPr>
+        <w:rFonts w:ascii="Wingdings" w:hAnsi="Wingdings" w:hint="default"/>
+        <w:sz w:val="20"/>
+      </w:rPr>
+    </w:lvl>
+    <w:lvl w:ilvl="6" w:tentative="1">
+      <w:start w:val="1"/>
+      <w:numFmt w:val="bullet"/>
+      <w:lvlText w:val=""/>
+      <w:lvlJc w:val="left"/>
+      <w:pPr>
+        <w:tabs>
+          <w:tab w:val="num" w:pos="5040"/>
+        </w:tabs>
+        <w:ind w:left="5040" w:hanging="360"/>
+      </w:pPr>
+      <w:rPr>
+        <w:rFonts w:ascii="Wingdings" w:hAnsi="Wingdings" w:hint="default"/>
+        <w:sz w:val="20"/>
+      </w:rPr>
+    </w:lvl>
+    <w:lvl w:ilvl="7" w:tentative="1">
+      <w:start w:val="1"/>
+      <w:numFmt w:val="bullet"/>
+      <w:lvlText w:val=""/>
+      <w:lvlJc w:val="left"/>
+      <w:pPr>
+        <w:tabs>
+          <w:tab w:val="num" w:pos="5760"/>
+        </w:tabs>
+        <w:ind w:left="5760" w:hanging="360"/>
+      </w:pPr>
+      <w:rPr>
+        <w:rFonts w:ascii="Wingdings" w:hAnsi="Wingdings" w:hint="default"/>
+        <w:sz w:val="20"/>
+      </w:rPr>
+    </w:lvl>
+    <w:lvl w:ilvl="8" w:tentative="1">
+      <w:start w:val="1"/>
+      <w:numFmt w:val="bullet"/>
+      <w:lvlText w:val=""/>
+      <w:lvlJc w:val="left"/>
+      <w:pPr>
+        <w:tabs>
+          <w:tab w:val="num" w:pos="6480"/>
+        </w:tabs>
+        <w:ind w:left="6480" w:hanging="360"/>
+      </w:pPr>
+      <w:rPr>
+        <w:rFonts w:ascii="Wingdings" w:hAnsi="Wingdings" w:hint="default"/>
+        <w:sz w:val="20"/>
+      </w:rPr>
+    </w:lvl>
+  </w:abstractNum>
+  <w:num w:numId="1" w16cid:durableId="78138655">
+    <w:abstractNumId w:val="0"/>
+  </w:num>
+  <w:num w:numId="2" w16cid:durableId="1461613189">
+    <w:abstractNumId w:val="4"/>
+  </w:num>
+  <w:num w:numId="3" w16cid:durableId="913205278">
+    <w:abstractNumId w:val="2"/>
+  </w:num>
+  <w:num w:numId="4" w16cid:durableId="413667719">
+    <w:abstractNumId w:val="5"/>
+  </w:num>
+  <w:num w:numId="5" w16cid:durableId="301932827">
+    <w:abstractNumId w:val="3"/>
+  </w:num>
+  <w:num w:numId="6" w16cid:durableId="773591765">
+    <w:abstractNumId w:val="1"/>
+  </w:num>
+</w:numbering>
 </file>
 
 <file path=word/styles.xml><?xml version="1.0" encoding="utf-8"?>
@@ -427,6 +3127,50 @@
     <w:name w:val="Normal"/>
     <w:qFormat/>
   </w:style>
+  <w:style w:type="paragraph" w:styleId="Heading1">
+    <w:name w:val="heading 1"/>
+    <w:basedOn w:val="Normal"/>
+    <w:link w:val="Heading1Char"/>
+    <w:uiPriority w:val="9"/>
+    <w:qFormat/>
+    <w:rsid w:val="00702D68"/>
+    <w:pPr>
+      <w:spacing w:before="100" w:beforeAutospacing="1" w:after="100" w:afterAutospacing="1"/>
+      <w:outlineLvl w:val="0"/>
+    </w:pPr>
+    <w:rPr>
+      <w:rFonts w:ascii="Times New Roman" w:eastAsia="Times New Roman" w:hAnsi="Times New Roman" w:cs="Times New Roman"/>
+      <w:b/>
+      <w:bCs/>
+      <w:kern w:val="36"/>
+      <w:sz w:val="48"/>
+      <w:szCs w:val="48"/>
+      <w:lang w:eastAsia="fi-FI"/>
+      <w14:ligatures w14:val="none"/>
+    </w:rPr>
+  </w:style>
+  <w:style w:type="paragraph" w:styleId="Heading2">
+    <w:name w:val="heading 2"/>
+    <w:basedOn w:val="Normal"/>
+    <w:link w:val="Heading2Char"/>
+    <w:uiPriority w:val="9"/>
+    <w:qFormat/>
+    <w:rsid w:val="00702D68"/>
+    <w:pPr>
+      <w:spacing w:before="100" w:beforeAutospacing="1" w:after="100" w:afterAutospacing="1"/>
+      <w:outlineLvl w:val="1"/>
+    </w:pPr>
+    <w:rPr>
+      <w:rFonts w:ascii="Times New Roman" w:eastAsia="Times New Roman" w:hAnsi="Times New Roman" w:cs="Times New Roman"/>
+      <w:b/>
+      <w:bCs/>
+      <w:kern w:val="0"/>
+      <w:sz w:val="36"/>
+      <w:szCs w:val="36"/>
+      <w:lang w:eastAsia="fi-FI"/>
+      <w14:ligatures w14:val="none"/>
+    </w:rPr>
+  </w:style>
   <w:style w:type="character" w:default="1" w:styleId="DefaultParagraphFont">
     <w:name w:val="Default Paragraph Font"/>
     <w:uiPriority w:val="1"/>
@@ -475,6 +3219,63 @@
     <w:rPr>
       <w:color w:val="605E5C"/>
       <w:shd w:val="clear" w:color="auto" w:fill="E1DFDD"/>
+    </w:rPr>
+  </w:style>
+  <w:style w:type="character" w:styleId="FollowedHyperlink">
+    <w:name w:val="FollowedHyperlink"/>
+    <w:basedOn w:val="DefaultParagraphFont"/>
+    <w:uiPriority w:val="99"/>
+    <w:semiHidden/>
+    <w:unhideWhenUsed/>
+    <w:rsid w:val="00702D68"/>
+    <w:rPr>
+      <w:color w:val="954F72" w:themeColor="followedHyperlink"/>
+      <w:u w:val="single"/>
+    </w:rPr>
+  </w:style>
+  <w:style w:type="character" w:customStyle="1" w:styleId="Heading1Char">
+    <w:name w:val="Heading 1 Char"/>
+    <w:basedOn w:val="DefaultParagraphFont"/>
+    <w:link w:val="Heading1"/>
+    <w:uiPriority w:val="9"/>
+    <w:rsid w:val="00702D68"/>
+    <w:rPr>
+      <w:rFonts w:ascii="Times New Roman" w:eastAsia="Times New Roman" w:hAnsi="Times New Roman" w:cs="Times New Roman"/>
+      <w:b/>
+      <w:bCs/>
+      <w:kern w:val="36"/>
+      <w:sz w:val="48"/>
+      <w:szCs w:val="48"/>
+      <w:lang w:eastAsia="fi-FI"/>
+      <w14:ligatures w14:val="none"/>
+    </w:rPr>
+  </w:style>
+  <w:style w:type="character" w:customStyle="1" w:styleId="Heading2Char">
+    <w:name w:val="Heading 2 Char"/>
+    <w:basedOn w:val="DefaultParagraphFont"/>
+    <w:link w:val="Heading2"/>
+    <w:uiPriority w:val="9"/>
+    <w:rsid w:val="00702D68"/>
+    <w:rPr>
+      <w:rFonts w:ascii="Times New Roman" w:eastAsia="Times New Roman" w:hAnsi="Times New Roman" w:cs="Times New Roman"/>
+      <w:b/>
+      <w:bCs/>
+      <w:kern w:val="0"/>
+      <w:sz w:val="36"/>
+      <w:szCs w:val="36"/>
+      <w:lang w:eastAsia="fi-FI"/>
+      <w14:ligatures w14:val="none"/>
+    </w:rPr>
+  </w:style>
+  <w:style w:type="character" w:styleId="Strong">
+    <w:name w:val="Strong"/>
+    <w:basedOn w:val="DefaultParagraphFont"/>
+    <w:uiPriority w:val="22"/>
+    <w:qFormat/>
+    <w:rsid w:val="00702D68"/>
+    <w:rPr>
+      <w:b/>
+      <w:bCs/>
     </w:rPr>
   </w:style>
 </w:styles>

</xml_diff>